<commit_message>
Understanding state in class based components
</commit_message>
<xml_diff>
--- a/info.docx
+++ b/info.docx
@@ -21,13 +21,548 @@
     <w:p>
       <w:pPr>
         <w:rPr>
+          <w:sz w:val="28"/>
+          <w:szCs w:val="28"/>
+        </w:rPr>
+      </w:pPr>
+      <w:r>
+        <w:rPr>
+          <w:sz w:val="28"/>
+          <w:szCs w:val="28"/>
+        </w:rPr>
+        <w:t xml:space="preserve">In this project we started the creating </w:t>
+      </w:r>
+      <w:proofErr w:type="spellStart"/>
+      <w:r>
+        <w:rPr>
+          <w:sz w:val="28"/>
+          <w:szCs w:val="28"/>
+        </w:rPr>
+        <w:t>comonents</w:t>
+      </w:r>
+      <w:proofErr w:type="spellEnd"/>
+      <w:r>
+        <w:rPr>
+          <w:sz w:val="28"/>
+          <w:szCs w:val="28"/>
+        </w:rPr>
+        <w:t xml:space="preserve"> using class based components</w:t>
+      </w:r>
+    </w:p>
+    <w:p>
+      <w:pPr>
+        <w:rPr>
+          <w:sz w:val="28"/>
+          <w:szCs w:val="28"/>
+        </w:rPr>
+      </w:pPr>
+      <w:r>
+        <w:rPr>
+          <w:sz w:val="28"/>
+          <w:szCs w:val="28"/>
+        </w:rPr>
+        <w:t xml:space="preserve">Basic structure is like </w:t>
+      </w:r>
+    </w:p>
+    <w:p>
+      <w:pPr>
+        <w:rPr>
+          <w:sz w:val="28"/>
+          <w:szCs w:val="28"/>
+        </w:rPr>
+      </w:pPr>
+      <w:r>
+        <w:rPr>
+          <w:sz w:val="28"/>
+          <w:szCs w:val="28"/>
+        </w:rPr>
+        <w:drawing>
+          <wp:inline distT="0" distB="0" distL="0" distR="0" wp14:anchorId="63CAA21A" wp14:editId="5B0706CE">
+            <wp:extent cx="4061461" cy="2196357"/>
+            <wp:effectExtent l="0" t="0" r="0" b="0"/>
+            <wp:docPr id="1" name="Picture 1"/>
+            <wp:cNvGraphicFramePr>
+              <a:graphicFrameLocks xmlns:a="http://schemas.openxmlformats.org/drawingml/2006/main" noChangeAspect="1"/>
+            </wp:cNvGraphicFramePr>
+            <a:graphic xmlns:a="http://schemas.openxmlformats.org/drawingml/2006/main">
+              <a:graphicData uri="http://schemas.openxmlformats.org/drawingml/2006/picture">
+                <pic:pic xmlns:pic="http://schemas.openxmlformats.org/drawingml/2006/picture">
+                  <pic:nvPicPr>
+                    <pic:cNvPr id="1" name=""/>
+                    <pic:cNvPicPr/>
+                  </pic:nvPicPr>
+                  <pic:blipFill>
+                    <a:blip r:embed="rId4"/>
+                    <a:stretch>
+                      <a:fillRect/>
+                    </a:stretch>
+                  </pic:blipFill>
+                  <pic:spPr>
+                    <a:xfrm>
+                      <a:off x="0" y="0"/>
+                      <a:ext cx="4094569" cy="2214261"/>
+                    </a:xfrm>
+                    <a:prstGeom prst="rect">
+                      <a:avLst/>
+                    </a:prstGeom>
+                  </pic:spPr>
+                </pic:pic>
+              </a:graphicData>
+            </a:graphic>
+          </wp:inline>
+        </w:drawing>
+      </w:r>
+    </w:p>
+    <w:p>
+      <w:pPr>
+        <w:rPr>
+          <w:sz w:val="28"/>
+          <w:szCs w:val="28"/>
+        </w:rPr>
+      </w:pPr>
+    </w:p>
+    <w:p>
+      <w:pPr>
+        <w:rPr>
+          <w:sz w:val="28"/>
+          <w:szCs w:val="28"/>
+        </w:rPr>
+      </w:pPr>
+      <w:r>
+        <w:rPr>
+          <w:sz w:val="28"/>
+          <w:szCs w:val="28"/>
+        </w:rPr>
+        <w:t xml:space="preserve">To pass props we need to declare variables and assign </w:t>
+      </w:r>
+      <w:proofErr w:type="spellStart"/>
+      <w:r>
+        <w:rPr>
           <w:b/>
           <w:sz w:val="28"/>
           <w:szCs w:val="28"/>
+        </w:rPr>
+        <w:t>this.props</w:t>
+      </w:r>
+      <w:proofErr w:type="spellEnd"/>
+      <w:r>
+        <w:rPr>
+          <w:sz w:val="28"/>
+          <w:szCs w:val="28"/>
+        </w:rPr>
+        <w:t xml:space="preserve"> </w:t>
+      </w:r>
+      <w:r>
+        <w:rPr>
+          <w:b/>
+          <w:sz w:val="28"/>
+          <w:szCs w:val="28"/>
+        </w:rPr>
+        <w:t xml:space="preserve"> </w:t>
+      </w:r>
+      <w:r>
+        <w:rPr>
+          <w:sz w:val="28"/>
+          <w:szCs w:val="28"/>
+        </w:rPr>
+        <w:t>which it got from the point where the component is called .</w:t>
+      </w:r>
+    </w:p>
+    <w:p>
+      <w:pPr>
+        <w:rPr>
+          <w:sz w:val="28"/>
+          <w:szCs w:val="28"/>
+        </w:rPr>
+      </w:pPr>
+      <w:r>
+        <w:rPr>
+          <w:sz w:val="28"/>
+          <w:szCs w:val="28"/>
+        </w:rPr>
+        <w:drawing>
+          <wp:inline distT="0" distB="0" distL="0" distR="0" wp14:anchorId="3A74264A" wp14:editId="6090218E">
+            <wp:extent cx="5063295" cy="2692645"/>
+            <wp:effectExtent l="0" t="0" r="4445" b="0"/>
+            <wp:docPr id="2" name="Picture 2"/>
+            <wp:cNvGraphicFramePr>
+              <a:graphicFrameLocks xmlns:a="http://schemas.openxmlformats.org/drawingml/2006/main" noChangeAspect="1"/>
+            </wp:cNvGraphicFramePr>
+            <a:graphic xmlns:a="http://schemas.openxmlformats.org/drawingml/2006/main">
+              <a:graphicData uri="http://schemas.openxmlformats.org/drawingml/2006/picture">
+                <pic:pic xmlns:pic="http://schemas.openxmlformats.org/drawingml/2006/picture">
+                  <pic:nvPicPr>
+                    <pic:cNvPr id="1" name=""/>
+                    <pic:cNvPicPr/>
+                  </pic:nvPicPr>
+                  <pic:blipFill>
+                    <a:blip r:embed="rId5"/>
+                    <a:stretch>
+                      <a:fillRect/>
+                    </a:stretch>
+                  </pic:blipFill>
+                  <pic:spPr>
+                    <a:xfrm>
+                      <a:off x="0" y="0"/>
+                      <a:ext cx="5077193" cy="2700036"/>
+                    </a:xfrm>
+                    <a:prstGeom prst="rect">
+                      <a:avLst/>
+                    </a:prstGeom>
+                  </pic:spPr>
+                </pic:pic>
+              </a:graphicData>
+            </a:graphic>
+          </wp:inline>
+        </w:drawing>
+      </w:r>
+    </w:p>
+    <w:p>
+      <w:pPr>
+        <w:rPr>
+          <w:sz w:val="28"/>
+        </w:rPr>
+      </w:pPr>
+    </w:p>
+    <w:p>
+      <w:pPr>
+        <w:rPr>
+          <w:sz w:val="28"/>
+        </w:rPr>
+      </w:pPr>
+      <w:r>
+        <w:rPr>
+          <w:sz w:val="28"/>
+        </w:rPr>
+        <w:t xml:space="preserve">constructor jab run </w:t>
+      </w:r>
+      <w:proofErr w:type="spellStart"/>
+      <w:r>
+        <w:rPr>
+          <w:sz w:val="28"/>
+        </w:rPr>
+        <w:t>karta</w:t>
+      </w:r>
+      <w:proofErr w:type="spellEnd"/>
+      <w:r>
+        <w:rPr>
+          <w:sz w:val="28"/>
+        </w:rPr>
+        <w:t xml:space="preserve"> </w:t>
+      </w:r>
+      <w:proofErr w:type="spellStart"/>
+      <w:r>
+        <w:rPr>
+          <w:sz w:val="28"/>
+        </w:rPr>
+        <w:t>hai</w:t>
+      </w:r>
+      <w:proofErr w:type="spellEnd"/>
+      <w:r>
+        <w:rPr>
+          <w:sz w:val="28"/>
+        </w:rPr>
+        <w:t xml:space="preserve"> jab </w:t>
+      </w:r>
+      <w:proofErr w:type="spellStart"/>
+      <w:r>
+        <w:rPr>
+          <w:sz w:val="28"/>
+        </w:rPr>
+        <w:t>bhi</w:t>
+      </w:r>
+      <w:proofErr w:type="spellEnd"/>
+      <w:r>
+        <w:rPr>
+          <w:sz w:val="28"/>
+        </w:rPr>
+        <w:t xml:space="preserve"> </w:t>
+      </w:r>
+      <w:r>
+        <w:rPr>
+          <w:sz w:val="28"/>
+        </w:rPr>
+        <w:t>k</w:t>
+      </w:r>
+      <w:r>
+        <w:rPr>
+          <w:sz w:val="28"/>
+        </w:rPr>
+        <w:t>is</w:t>
+      </w:r>
+      <w:r>
+        <w:rPr>
+          <w:sz w:val="28"/>
+        </w:rPr>
+        <w:t>i</w:t>
+      </w:r>
+      <w:r>
+        <w:rPr>
+          <w:sz w:val="28"/>
+        </w:rPr>
+        <w:t xml:space="preserve"> class ka object </w:t>
+      </w:r>
+      <w:proofErr w:type="spellStart"/>
+      <w:r>
+        <w:rPr>
+          <w:sz w:val="28"/>
+        </w:rPr>
+        <w:t>banta</w:t>
+      </w:r>
+      <w:proofErr w:type="spellEnd"/>
+      <w:r>
+        <w:rPr>
+          <w:sz w:val="28"/>
+        </w:rPr>
+        <w:t xml:space="preserve"> </w:t>
+      </w:r>
+      <w:proofErr w:type="spellStart"/>
+      <w:r>
+        <w:rPr>
+          <w:sz w:val="28"/>
+        </w:rPr>
+        <w:t>hai</w:t>
+      </w:r>
+      <w:proofErr w:type="spellEnd"/>
+    </w:p>
+    <w:p>
+      <w:pPr>
+        <w:rPr>
+          <w:sz w:val="28"/>
+        </w:rPr>
+      </w:pPr>
+      <w:r>
+        <w:rPr>
+          <w:sz w:val="28"/>
+        </w:rPr>
+        <w:t xml:space="preserve">for example jab hum </w:t>
+      </w:r>
+      <w:proofErr w:type="spellStart"/>
+      <w:r>
+        <w:rPr>
+          <w:sz w:val="28"/>
+        </w:rPr>
+        <w:t>ek</w:t>
+      </w:r>
+      <w:proofErr w:type="spellEnd"/>
+      <w:r>
+        <w:rPr>
+          <w:sz w:val="28"/>
+        </w:rPr>
+        <w:t xml:space="preserve"> </w:t>
+      </w:r>
+      <w:r>
+        <w:rPr>
+          <w:sz w:val="28"/>
+        </w:rPr>
+        <w:t xml:space="preserve">component ko call </w:t>
+      </w:r>
+      <w:proofErr w:type="spellStart"/>
+      <w:r>
+        <w:rPr>
+          <w:sz w:val="28"/>
+        </w:rPr>
+        <w:t>krte</w:t>
+      </w:r>
+      <w:proofErr w:type="spellEnd"/>
+      <w:r>
+        <w:rPr>
+          <w:sz w:val="28"/>
+        </w:rPr>
+        <w:t xml:space="preserve"> </w:t>
+      </w:r>
+      <w:proofErr w:type="spellStart"/>
+      <w:r>
+        <w:rPr>
+          <w:sz w:val="28"/>
+        </w:rPr>
+        <w:t>hain</w:t>
+      </w:r>
+      <w:proofErr w:type="spellEnd"/>
+      <w:r>
+        <w:rPr>
+          <w:sz w:val="28"/>
+        </w:rPr>
+        <w:t xml:space="preserve"> </w:t>
+      </w:r>
+      <w:proofErr w:type="spellStart"/>
+      <w:r>
+        <w:rPr>
+          <w:sz w:val="28"/>
+        </w:rPr>
+        <w:t>dusre</w:t>
+      </w:r>
+      <w:proofErr w:type="spellEnd"/>
+      <w:r>
+        <w:rPr>
+          <w:sz w:val="28"/>
+        </w:rPr>
+        <w:t xml:space="preserve"> component k </w:t>
+      </w:r>
+      <w:proofErr w:type="spellStart"/>
+      <w:r>
+        <w:rPr>
+          <w:sz w:val="28"/>
+        </w:rPr>
+        <w:t>andar</w:t>
+      </w:r>
+      <w:proofErr w:type="spellEnd"/>
+      <w:r>
+        <w:rPr>
+          <w:sz w:val="28"/>
+        </w:rPr>
+        <w:t xml:space="preserve"> </w:t>
+      </w:r>
+      <w:proofErr w:type="spellStart"/>
+      <w:r>
+        <w:rPr>
+          <w:sz w:val="28"/>
+        </w:rPr>
+        <w:t>toh</w:t>
+      </w:r>
+      <w:proofErr w:type="spellEnd"/>
+      <w:r>
+        <w:rPr>
+          <w:sz w:val="28"/>
+        </w:rPr>
+        <w:t xml:space="preserve"> </w:t>
+      </w:r>
+      <w:proofErr w:type="spellStart"/>
+      <w:r>
+        <w:rPr>
+          <w:sz w:val="28"/>
+        </w:rPr>
+        <w:t>uss</w:t>
+      </w:r>
+      <w:proofErr w:type="spellEnd"/>
+      <w:r>
+        <w:rPr>
+          <w:sz w:val="28"/>
+        </w:rPr>
+        <w:t xml:space="preserve"> component k </w:t>
+      </w:r>
+      <w:proofErr w:type="spellStart"/>
+      <w:r>
+        <w:rPr>
+          <w:sz w:val="28"/>
+        </w:rPr>
+        <w:t>andar</w:t>
+      </w:r>
+      <w:proofErr w:type="spellEnd"/>
+      <w:r>
+        <w:rPr>
+          <w:sz w:val="28"/>
+        </w:rPr>
+        <w:t xml:space="preserve"> ka constructer run </w:t>
+      </w:r>
+      <w:proofErr w:type="spellStart"/>
+      <w:r>
+        <w:rPr>
+          <w:sz w:val="28"/>
+        </w:rPr>
+        <w:t>krta</w:t>
+      </w:r>
+      <w:proofErr w:type="spellEnd"/>
+      <w:r>
+        <w:rPr>
+          <w:sz w:val="28"/>
+        </w:rPr>
+        <w:t xml:space="preserve"> </w:t>
+      </w:r>
+      <w:proofErr w:type="spellStart"/>
+      <w:r>
+        <w:rPr>
+          <w:sz w:val="28"/>
+        </w:rPr>
+        <w:t>hai</w:t>
+      </w:r>
+      <w:proofErr w:type="spellEnd"/>
+      <w:r>
+        <w:rPr>
+          <w:sz w:val="28"/>
+        </w:rPr>
+        <w:t>.</w:t>
+      </w:r>
+    </w:p>
+    <w:p>
+      <w:pPr>
+        <w:rPr>
+          <w:sz w:val="28"/>
+        </w:rPr>
+      </w:pPr>
+      <w:r>
+        <w:rPr>
+          <w:sz w:val="28"/>
+        </w:rPr>
+        <w:lastRenderedPageBreak/>
+        <w:t xml:space="preserve">Hum state ka concept </w:t>
+      </w:r>
+      <w:proofErr w:type="spellStart"/>
+      <w:r>
+        <w:rPr>
+          <w:sz w:val="28"/>
+        </w:rPr>
+        <w:t>bhi</w:t>
+      </w:r>
+      <w:proofErr w:type="spellEnd"/>
+      <w:r>
+        <w:rPr>
+          <w:sz w:val="28"/>
+        </w:rPr>
+        <w:t xml:space="preserve"> </w:t>
+      </w:r>
+      <w:proofErr w:type="spellStart"/>
+      <w:r>
+        <w:rPr>
+          <w:sz w:val="28"/>
+        </w:rPr>
+        <w:t>issi</w:t>
+      </w:r>
+      <w:proofErr w:type="spellEnd"/>
+      <w:r>
+        <w:rPr>
+          <w:sz w:val="28"/>
+        </w:rPr>
+        <w:t xml:space="preserve"> se implement </w:t>
+      </w:r>
+      <w:proofErr w:type="spellStart"/>
+      <w:r>
+        <w:rPr>
+          <w:sz w:val="28"/>
+        </w:rPr>
+        <w:t>krte</w:t>
+      </w:r>
+      <w:proofErr w:type="spellEnd"/>
+      <w:r>
+        <w:rPr>
+          <w:sz w:val="28"/>
+        </w:rPr>
+        <w:t xml:space="preserve"> </w:t>
+      </w:r>
+      <w:proofErr w:type="spellStart"/>
+      <w:r>
+        <w:rPr>
+          <w:sz w:val="28"/>
+        </w:rPr>
+        <w:t>hain</w:t>
+      </w:r>
+      <w:proofErr w:type="spellEnd"/>
+    </w:p>
+    <w:p>
+      <w:pPr>
+        <w:rPr>
+          <w:sz w:val="28"/>
         </w:rPr>
       </w:pPr>
       <w:bookmarkStart w:id="0" w:name="_GoBack"/>
       <w:bookmarkEnd w:id="0"/>
+    </w:p>
+    <w:p>
+      <w:pPr>
+        <w:rPr>
+          <w:sz w:val="28"/>
+        </w:rPr>
+      </w:pPr>
     </w:p>
     <w:p>
       <w:pPr>
@@ -447,7 +982,6 @@
   <w:style w:type="character" w:default="1" w:styleId="DefaultParagraphFont">
     <w:name w:val="Default Paragraph Font"/>
     <w:uiPriority w:val="1"/>
-    <w:semiHidden/>
     <w:unhideWhenUsed/>
   </w:style>
   <w:style w:type="table" w:default="1" w:styleId="TableNormal">

</xml_diff>

<commit_message>
API fetched and Previous & Next Buttons added
</commit_message>
<xml_diff>
--- a/info.docx
+++ b/info.docx
@@ -551,25 +551,252 @@
     <w:p>
       <w:pPr>
         <w:rPr>
-          <w:sz w:val="28"/>
-        </w:rPr>
-      </w:pPr>
+          <w:b/>
+          <w:i/>
+          <w:sz w:val="28"/>
+        </w:rPr>
+      </w:pPr>
+      <w:r>
+        <w:rPr>
+          <w:b/>
+          <w:i/>
+          <w:sz w:val="28"/>
+        </w:rPr>
+        <w:t>*</w:t>
+      </w:r>
+      <w:r>
+        <w:rPr>
+          <w:b/>
+          <w:i/>
+          <w:sz w:val="28"/>
+        </w:rPr>
+        <w:t xml:space="preserve">Yeh class based component main render k </w:t>
+      </w:r>
+      <w:proofErr w:type="spellStart"/>
+      <w:r>
+        <w:rPr>
+          <w:b/>
+          <w:i/>
+          <w:sz w:val="28"/>
+        </w:rPr>
+        <w:t>upar</w:t>
+      </w:r>
+      <w:proofErr w:type="spellEnd"/>
+      <w:r>
+        <w:rPr>
+          <w:b/>
+          <w:i/>
+          <w:sz w:val="28"/>
+        </w:rPr>
+        <w:t xml:space="preserve"> </w:t>
+      </w:r>
+      <w:proofErr w:type="spellStart"/>
+      <w:r>
+        <w:rPr>
+          <w:b/>
+          <w:i/>
+          <w:sz w:val="28"/>
+        </w:rPr>
+        <w:t>likha</w:t>
+      </w:r>
+      <w:proofErr w:type="spellEnd"/>
+      <w:r>
+        <w:rPr>
+          <w:b/>
+          <w:i/>
+          <w:sz w:val="28"/>
+        </w:rPr>
+        <w:t xml:space="preserve"> </w:t>
+      </w:r>
+      <w:proofErr w:type="spellStart"/>
+      <w:r>
+        <w:rPr>
+          <w:b/>
+          <w:i/>
+          <w:sz w:val="28"/>
+        </w:rPr>
+        <w:t>jata</w:t>
+      </w:r>
+      <w:proofErr w:type="spellEnd"/>
+      <w:r>
+        <w:rPr>
+          <w:b/>
+          <w:i/>
+          <w:sz w:val="28"/>
+        </w:rPr>
+        <w:t xml:space="preserve"> </w:t>
+      </w:r>
+      <w:proofErr w:type="spellStart"/>
+      <w:r>
+        <w:rPr>
+          <w:b/>
+          <w:i/>
+          <w:sz w:val="28"/>
+        </w:rPr>
+        <w:t>hai</w:t>
+      </w:r>
+      <w:proofErr w:type="spellEnd"/>
+      <w:r>
+        <w:rPr>
+          <w:b/>
+          <w:i/>
+          <w:sz w:val="28"/>
+        </w:rPr>
+        <w:t>!!</w:t>
+      </w:r>
+    </w:p>
+    <w:p>
+      <w:pPr>
+        <w:rPr>
+          <w:sz w:val="28"/>
+        </w:rPr>
+      </w:pPr>
+    </w:p>
+    <w:p>
+      <w:pPr>
+        <w:rPr>
+          <w:sz w:val="28"/>
+        </w:rPr>
+      </w:pPr>
+      <w:r>
+        <w:rPr>
+          <w:sz w:val="28"/>
+        </w:rPr>
+        <w:drawing>
+          <wp:inline distT="0" distB="0" distL="0" distR="0" wp14:anchorId="1BD0313B" wp14:editId="2570A14B">
+            <wp:extent cx="5731510" cy="1558290"/>
+            <wp:effectExtent l="0" t="0" r="2540" b="3810"/>
+            <wp:docPr id="3" name="Picture 3"/>
+            <wp:cNvGraphicFramePr>
+              <a:graphicFrameLocks xmlns:a="http://schemas.openxmlformats.org/drawingml/2006/main" noChangeAspect="1"/>
+            </wp:cNvGraphicFramePr>
+            <a:graphic xmlns:a="http://schemas.openxmlformats.org/drawingml/2006/main">
+              <a:graphicData uri="http://schemas.openxmlformats.org/drawingml/2006/picture">
+                <pic:pic xmlns:pic="http://schemas.openxmlformats.org/drawingml/2006/picture">
+                  <pic:nvPicPr>
+                    <pic:cNvPr id="1" name=""/>
+                    <pic:cNvPicPr/>
+                  </pic:nvPicPr>
+                  <pic:blipFill>
+                    <a:blip r:embed="rId6"/>
+                    <a:stretch>
+                      <a:fillRect/>
+                    </a:stretch>
+                  </pic:blipFill>
+                  <pic:spPr>
+                    <a:xfrm>
+                      <a:off x="0" y="0"/>
+                      <a:ext cx="5731510" cy="1558290"/>
+                    </a:xfrm>
+                    <a:prstGeom prst="rect">
+                      <a:avLst/>
+                    </a:prstGeom>
+                  </pic:spPr>
+                </pic:pic>
+              </a:graphicData>
+            </a:graphic>
+          </wp:inline>
+        </w:drawing>
+      </w:r>
+    </w:p>
+    <w:p>
+      <w:pPr>
+        <w:rPr>
+          <w:sz w:val="28"/>
+        </w:rPr>
+      </w:pPr>
+    </w:p>
+    <w:p>
+      <w:pPr>
+        <w:rPr>
+          <w:b/>
+          <w:i/>
+          <w:sz w:val="28"/>
+          <w:highlight w:val="yellow"/>
+        </w:rPr>
+      </w:pPr>
+      <w:r>
+        <w:rPr>
+          <w:b/>
+          <w:i/>
+          <w:sz w:val="28"/>
+          <w:highlight w:val="yellow"/>
+        </w:rPr>
+        <w:t>So we’ve to decide to whether to use state or props?</w:t>
+      </w:r>
+    </w:p>
+    <w:p>
+      <w:pPr>
+        <w:rPr>
+          <w:b/>
+          <w:i/>
+          <w:sz w:val="28"/>
+          <w:highlight w:val="yellow"/>
+        </w:rPr>
+      </w:pPr>
+      <w:r>
+        <w:rPr>
+          <w:b/>
+          <w:i/>
+          <w:sz w:val="28"/>
+          <w:highlight w:val="yellow"/>
+        </w:rPr>
+        <w:t>Props are used to communicate between components. States can be used for rendering dynamic changes with the component.</w:t>
+      </w:r>
+    </w:p>
+    <w:p>
+      <w:pPr>
+        <w:rPr>
+          <w:b/>
+          <w:i/>
+          <w:sz w:val="28"/>
+          <w:highlight w:val="yellow"/>
+        </w:rPr>
+      </w:pPr>
+      <w:r>
+        <w:rPr>
+          <w:b/>
+          <w:i/>
+          <w:sz w:val="28"/>
+          <w:highlight w:val="yellow"/>
+        </w:rPr>
+        <w:t xml:space="preserve">Basically we use state when we want to change it dynamically without reloading the page. We </w:t>
+      </w:r>
+      <w:proofErr w:type="spellStart"/>
+      <w:r>
+        <w:rPr>
+          <w:b/>
+          <w:i/>
+          <w:sz w:val="28"/>
+          <w:highlight w:val="yellow"/>
+        </w:rPr>
+        <w:t>cant’t</w:t>
+      </w:r>
+      <w:proofErr w:type="spellEnd"/>
+      <w:r>
+        <w:rPr>
+          <w:b/>
+          <w:i/>
+          <w:sz w:val="28"/>
+          <w:highlight w:val="yellow"/>
+        </w:rPr>
+        <w:t xml:space="preserve"> change props again and again they’re like read-only</w:t>
+      </w:r>
+    </w:p>
+    <w:p>
+      <w:pPr>
+        <w:rPr>
+          <w:sz w:val="28"/>
+        </w:rPr>
+      </w:pPr>
+      <w:r>
+        <w:rPr>
+          <w:sz w:val="28"/>
+        </w:rPr>
+        <w:t xml:space="preserve"> </w:t>
+      </w:r>
       <w:bookmarkStart w:id="0" w:name="_GoBack"/>
       <w:bookmarkEnd w:id="0"/>
-    </w:p>
-    <w:p>
-      <w:pPr>
-        <w:rPr>
-          <w:sz w:val="28"/>
-        </w:rPr>
-      </w:pPr>
-    </w:p>
-    <w:p>
-      <w:pPr>
-        <w:rPr>
-          <w:sz w:val="28"/>
-        </w:rPr>
-      </w:pPr>
     </w:p>
     <w:sectPr>
       <w:pgSz w:w="11906" w:h="16838"/>

</xml_diff>

<commit_message>
converted class based to function based component
</commit_message>
<xml_diff>
--- a/info.docx
+++ b/info.docx
@@ -829,6 +829,7 @@
       </w:r>
       <w:r>
         <w:rPr>
+          <w:noProof/>
           <w:sz w:val="28"/>
         </w:rPr>
         <w:drawing>
@@ -880,20 +881,13 @@
           <w:sz w:val="40"/>
         </w:rPr>
         <w:lastRenderedPageBreak/>
-        <w:t xml:space="preserve">Methods </w:t>
+        <w:t xml:space="preserve">Methods React </w:t>
       </w:r>
       <w:r>
         <w:rPr>
           <w:b/>
           <w:sz w:val="40"/>
         </w:rPr>
-        <w:t xml:space="preserve">React </w:t>
-      </w:r>
-      <w:r>
-        <w:rPr>
-          <w:b/>
-          <w:sz w:val="40"/>
-        </w:rPr>
         <w:t>Component Lifecycle</w:t>
       </w:r>
       <w:r>
@@ -905,6 +899,7 @@
       <w:r>
         <w:rPr>
           <w:b/>
+          <w:noProof/>
           <w:sz w:val="40"/>
         </w:rPr>
         <w:drawing>
@@ -970,22 +965,2462 @@
           <w:sz w:val="28"/>
         </w:rPr>
       </w:pPr>
+    </w:p>
+    <w:p>
+      <w:pPr>
+        <w:rPr>
+          <w:sz w:val="28"/>
+        </w:rPr>
+      </w:pPr>
+      <w:r>
+        <w:rPr>
+          <w:b/>
+          <w:sz w:val="40"/>
+        </w:rPr>
+        <w:t xml:space="preserve">As far as I’ve concluded </w:t>
+      </w:r>
+    </w:p>
+    <w:p>
+      <w:pPr>
+        <w:rPr>
+          <w:b/>
+          <w:sz w:val="36"/>
+        </w:rPr>
+      </w:pPr>
+      <w:r>
+        <w:rPr>
+          <w:b/>
+          <w:sz w:val="36"/>
+        </w:rPr>
+        <w:t xml:space="preserve">Props </w:t>
+      </w:r>
+      <w:r>
+        <w:rPr>
+          <w:b/>
+          <w:sz w:val="36"/>
+        </w:rPr>
+        <w:t>in class based component</w:t>
+      </w:r>
+    </w:p>
+    <w:p>
+      <w:pPr>
+        <w:rPr>
+          <w:b/>
+          <w:sz w:val="28"/>
+        </w:rPr>
+      </w:pPr>
+      <w:r>
+        <w:rPr>
+          <w:sz w:val="28"/>
+        </w:rPr>
+        <w:t xml:space="preserve">Props jo </w:t>
+      </w:r>
+      <w:proofErr w:type="spellStart"/>
+      <w:r>
+        <w:rPr>
+          <w:sz w:val="28"/>
+        </w:rPr>
+        <w:t>hain</w:t>
+      </w:r>
+      <w:proofErr w:type="spellEnd"/>
+      <w:r>
+        <w:rPr>
+          <w:sz w:val="28"/>
+        </w:rPr>
+        <w:t xml:space="preserve"> </w:t>
+      </w:r>
+      <w:proofErr w:type="spellStart"/>
+      <w:r>
+        <w:rPr>
+          <w:sz w:val="28"/>
+        </w:rPr>
+        <w:t>unhe</w:t>
+      </w:r>
+      <w:proofErr w:type="spellEnd"/>
+      <w:r>
+        <w:rPr>
+          <w:sz w:val="28"/>
+        </w:rPr>
+        <w:t xml:space="preserve"> component k </w:t>
+      </w:r>
+      <w:proofErr w:type="spellStart"/>
+      <w:r>
+        <w:rPr>
+          <w:sz w:val="28"/>
+        </w:rPr>
+        <w:t>saath</w:t>
+      </w:r>
+      <w:proofErr w:type="spellEnd"/>
+      <w:r>
+        <w:rPr>
+          <w:sz w:val="28"/>
+        </w:rPr>
+        <w:t xml:space="preserve">  </w:t>
+      </w:r>
+      <w:proofErr w:type="spellStart"/>
+      <w:r>
+        <w:rPr>
+          <w:sz w:val="28"/>
+        </w:rPr>
+        <w:t>aise</w:t>
+      </w:r>
+      <w:proofErr w:type="spellEnd"/>
+      <w:r>
+        <w:rPr>
+          <w:sz w:val="28"/>
+        </w:rPr>
+        <w:t xml:space="preserve"> </w:t>
+      </w:r>
+      <w:proofErr w:type="spellStart"/>
+      <w:r>
+        <w:rPr>
+          <w:sz w:val="28"/>
+        </w:rPr>
+        <w:t>bheja</w:t>
+      </w:r>
+      <w:proofErr w:type="spellEnd"/>
+      <w:r>
+        <w:rPr>
+          <w:sz w:val="28"/>
+        </w:rPr>
+        <w:t xml:space="preserve"> </w:t>
+      </w:r>
+      <w:proofErr w:type="spellStart"/>
+      <w:r>
+        <w:rPr>
+          <w:sz w:val="28"/>
+        </w:rPr>
+        <w:t>jata</w:t>
+      </w:r>
+      <w:proofErr w:type="spellEnd"/>
+      <w:r>
+        <w:rPr>
+          <w:sz w:val="28"/>
+        </w:rPr>
+        <w:t xml:space="preserve"> </w:t>
+      </w:r>
+      <w:proofErr w:type="spellStart"/>
+      <w:r>
+        <w:rPr>
+          <w:sz w:val="28"/>
+        </w:rPr>
+        <w:t>hai</w:t>
+      </w:r>
+      <w:proofErr w:type="spellEnd"/>
+      <w:r>
+        <w:rPr>
+          <w:sz w:val="28"/>
+        </w:rPr>
+        <w:t xml:space="preserve"> </w:t>
+      </w:r>
+      <w:proofErr w:type="spellStart"/>
+      <w:r>
+        <w:rPr>
+          <w:b/>
+          <w:sz w:val="28"/>
+        </w:rPr>
+        <w:t>apiKey</w:t>
+      </w:r>
+      <w:proofErr w:type="spellEnd"/>
+      <w:r>
+        <w:rPr>
+          <w:b/>
+          <w:sz w:val="28"/>
+        </w:rPr>
+        <w:t>={</w:t>
+      </w:r>
+      <w:proofErr w:type="spellStart"/>
+      <w:r>
+        <w:rPr>
+          <w:b/>
+          <w:sz w:val="28"/>
+        </w:rPr>
+        <w:t>this.apiKey</w:t>
+      </w:r>
+      <w:proofErr w:type="spellEnd"/>
+      <w:r>
+        <w:rPr>
+          <w:b/>
+          <w:sz w:val="28"/>
+        </w:rPr>
+        <w:t>}</w:t>
+      </w:r>
+    </w:p>
+    <w:p>
+      <w:pPr>
+        <w:rPr>
+          <w:sz w:val="28"/>
+        </w:rPr>
+      </w:pPr>
+    </w:p>
+    <w:p>
+      <w:pPr>
+        <w:rPr>
+          <w:sz w:val="28"/>
+        </w:rPr>
+      </w:pPr>
+      <w:r>
+        <w:rPr>
+          <w:sz w:val="28"/>
+        </w:rPr>
+        <w:t>For example:</w:t>
+      </w:r>
+    </w:p>
+    <w:p>
+      <w:pPr>
+        <w:rPr>
+          <w:sz w:val="28"/>
+        </w:rPr>
+      </w:pPr>
+      <w:r>
+        <w:rPr>
+          <w:sz w:val="28"/>
+        </w:rPr>
+        <w:t xml:space="preserve">&lt;News </w:t>
+      </w:r>
+      <w:proofErr w:type="spellStart"/>
+      <w:r>
+        <w:rPr>
+          <w:sz w:val="28"/>
+        </w:rPr>
+        <w:t>apiKey</w:t>
+      </w:r>
+      <w:proofErr w:type="spellEnd"/>
+      <w:r>
+        <w:rPr>
+          <w:sz w:val="28"/>
+        </w:rPr>
+        <w:t>={</w:t>
+      </w:r>
+      <w:proofErr w:type="spellStart"/>
+      <w:r>
+        <w:rPr>
+          <w:sz w:val="28"/>
+        </w:rPr>
+        <w:t>this.apiKey</w:t>
+      </w:r>
+      <w:proofErr w:type="spellEnd"/>
+      <w:r>
+        <w:rPr>
+          <w:sz w:val="28"/>
+        </w:rPr>
+        <w:t>}</w:t>
+      </w:r>
+      <w:r>
+        <w:rPr>
+          <w:sz w:val="28"/>
+        </w:rPr>
+        <w:t>/&gt;</w:t>
+      </w:r>
+    </w:p>
+    <w:p>
+      <w:pPr>
+        <w:rPr>
+          <w:sz w:val="28"/>
+        </w:rPr>
+      </w:pPr>
+    </w:p>
+    <w:p>
+      <w:pPr>
+        <w:rPr>
+          <w:sz w:val="28"/>
+        </w:rPr>
+      </w:pPr>
+      <w:proofErr w:type="spellStart"/>
+      <w:r>
+        <w:rPr>
+          <w:sz w:val="28"/>
+        </w:rPr>
+        <w:t>Aur</w:t>
+      </w:r>
+      <w:proofErr w:type="spellEnd"/>
+      <w:r>
+        <w:rPr>
+          <w:sz w:val="28"/>
+        </w:rPr>
+        <w:t xml:space="preserve"> </w:t>
+      </w:r>
+      <w:proofErr w:type="spellStart"/>
+      <w:r>
+        <w:rPr>
+          <w:sz w:val="28"/>
+        </w:rPr>
+        <w:t>voh</w:t>
+      </w:r>
+      <w:proofErr w:type="spellEnd"/>
+      <w:r>
+        <w:rPr>
+          <w:sz w:val="28"/>
+        </w:rPr>
+        <w:t xml:space="preserve"> receive </w:t>
+      </w:r>
+      <w:proofErr w:type="spellStart"/>
+      <w:r>
+        <w:rPr>
+          <w:sz w:val="28"/>
+        </w:rPr>
+        <w:t>hote</w:t>
+      </w:r>
+      <w:proofErr w:type="spellEnd"/>
+      <w:r>
+        <w:rPr>
+          <w:sz w:val="28"/>
+        </w:rPr>
+        <w:t xml:space="preserve"> </w:t>
+      </w:r>
+      <w:proofErr w:type="spellStart"/>
+      <w:r>
+        <w:rPr>
+          <w:sz w:val="28"/>
+        </w:rPr>
+        <w:t>hain</w:t>
+      </w:r>
+      <w:proofErr w:type="spellEnd"/>
+      <w:r>
+        <w:rPr>
+          <w:sz w:val="28"/>
+        </w:rPr>
+        <w:t xml:space="preserve"> component side </w:t>
+      </w:r>
+      <w:proofErr w:type="spellStart"/>
+      <w:r>
+        <w:rPr>
+          <w:sz w:val="28"/>
+        </w:rPr>
+        <w:t>pr</w:t>
+      </w:r>
+      <w:proofErr w:type="spellEnd"/>
+      <w:r>
+        <w:rPr>
+          <w:sz w:val="28"/>
+        </w:rPr>
+        <w:t xml:space="preserve"> by initially importing </w:t>
+      </w:r>
+    </w:p>
+    <w:p>
+      <w:pPr>
+        <w:rPr>
+          <w:sz w:val="28"/>
+        </w:rPr>
+      </w:pPr>
+      <w:r>
+        <w:rPr>
+          <w:b/>
+          <w:sz w:val="28"/>
+        </w:rPr>
+        <w:t>“</w:t>
+      </w:r>
+      <w:r>
+        <w:rPr>
+          <w:b/>
+          <w:sz w:val="28"/>
+        </w:rPr>
+        <w:t xml:space="preserve">import </w:t>
+      </w:r>
+      <w:proofErr w:type="spellStart"/>
+      <w:r>
+        <w:rPr>
+          <w:b/>
+          <w:sz w:val="28"/>
+        </w:rPr>
+        <w:t>PropTypes</w:t>
+      </w:r>
+      <w:proofErr w:type="spellEnd"/>
+      <w:r>
+        <w:rPr>
+          <w:b/>
+          <w:sz w:val="28"/>
+        </w:rPr>
+        <w:t xml:space="preserve"> from 'prop-types</w:t>
+      </w:r>
+      <w:r>
+        <w:rPr>
+          <w:b/>
+          <w:sz w:val="28"/>
+        </w:rPr>
+        <w:t>’</w:t>
+      </w:r>
+      <w:r>
+        <w:rPr>
+          <w:b/>
+          <w:sz w:val="28"/>
+        </w:rPr>
+        <w:t>”</w:t>
+      </w:r>
+      <w:r>
+        <w:rPr>
+          <w:b/>
+          <w:sz w:val="28"/>
+        </w:rPr>
+        <w:t xml:space="preserve"> </w:t>
+      </w:r>
+      <w:r>
+        <w:rPr>
+          <w:sz w:val="28"/>
+        </w:rPr>
+        <w:t>in the component it is send i.e. News.js</w:t>
+      </w:r>
+    </w:p>
+    <w:p>
+      <w:pPr>
+        <w:rPr>
+          <w:sz w:val="28"/>
+        </w:rPr>
+      </w:pPr>
+      <w:r>
+        <w:rPr>
+          <w:sz w:val="28"/>
+        </w:rPr>
+        <w:t xml:space="preserve">Then un props ko </w:t>
+      </w:r>
+      <w:proofErr w:type="spellStart"/>
+      <w:r>
+        <w:rPr>
+          <w:sz w:val="28"/>
+        </w:rPr>
+        <w:t>jahan</w:t>
+      </w:r>
+      <w:proofErr w:type="spellEnd"/>
+      <w:r>
+        <w:rPr>
+          <w:sz w:val="28"/>
+        </w:rPr>
+        <w:t xml:space="preserve"> </w:t>
+      </w:r>
+      <w:proofErr w:type="spellStart"/>
+      <w:r>
+        <w:rPr>
+          <w:sz w:val="28"/>
+        </w:rPr>
+        <w:t>bhi</w:t>
+      </w:r>
+      <w:proofErr w:type="spellEnd"/>
+      <w:r>
+        <w:rPr>
+          <w:sz w:val="28"/>
+        </w:rPr>
+        <w:t xml:space="preserve"> use </w:t>
+      </w:r>
+      <w:proofErr w:type="spellStart"/>
+      <w:r>
+        <w:rPr>
+          <w:sz w:val="28"/>
+        </w:rPr>
+        <w:t>kro</w:t>
+      </w:r>
+      <w:proofErr w:type="spellEnd"/>
+      <w:r>
+        <w:rPr>
+          <w:sz w:val="28"/>
+        </w:rPr>
+        <w:t xml:space="preserve"> bas “</w:t>
+      </w:r>
+      <w:proofErr w:type="spellStart"/>
+      <w:r>
+        <w:rPr>
+          <w:b/>
+          <w:sz w:val="28"/>
+        </w:rPr>
+        <w:t>this.props.</w:t>
+      </w:r>
+      <w:r>
+        <w:rPr>
+          <w:b/>
+          <w:sz w:val="28"/>
+        </w:rPr>
+        <w:t>apiKey</w:t>
+      </w:r>
+      <w:proofErr w:type="spellEnd"/>
+      <w:r>
+        <w:rPr>
+          <w:b/>
+          <w:sz w:val="28"/>
+        </w:rPr>
+        <w:t xml:space="preserve">” </w:t>
+      </w:r>
+      <w:r>
+        <w:rPr>
+          <w:sz w:val="28"/>
+        </w:rPr>
+        <w:t xml:space="preserve"> </w:t>
+      </w:r>
+      <w:proofErr w:type="spellStart"/>
+      <w:r>
+        <w:rPr>
+          <w:sz w:val="28"/>
+        </w:rPr>
+        <w:t>krke</w:t>
+      </w:r>
+      <w:proofErr w:type="spellEnd"/>
+      <w:r>
+        <w:rPr>
+          <w:sz w:val="28"/>
+        </w:rPr>
+        <w:t xml:space="preserve"> </w:t>
+      </w:r>
+      <w:proofErr w:type="spellStart"/>
+      <w:r>
+        <w:rPr>
+          <w:sz w:val="28"/>
+        </w:rPr>
+        <w:t>krlo</w:t>
+      </w:r>
+      <w:proofErr w:type="spellEnd"/>
+    </w:p>
+    <w:p>
+      <w:pPr>
+        <w:rPr>
+          <w:sz w:val="28"/>
+        </w:rPr>
+      </w:pPr>
+    </w:p>
+    <w:p>
+      <w:pPr>
+        <w:rPr>
+          <w:b/>
+          <w:sz w:val="36"/>
+        </w:rPr>
+      </w:pPr>
+      <w:r>
+        <w:rPr>
+          <w:b/>
+          <w:sz w:val="36"/>
+        </w:rPr>
+        <w:t>s</w:t>
+      </w:r>
+      <w:r>
+        <w:rPr>
+          <w:b/>
+          <w:sz w:val="36"/>
+        </w:rPr>
+        <w:t>tates in class based components</w:t>
+      </w:r>
+    </w:p>
+    <w:p>
+      <w:pPr>
+        <w:rPr>
+          <w:sz w:val="28"/>
+        </w:rPr>
+      </w:pPr>
+      <w:r>
+        <w:rPr>
+          <w:sz w:val="28"/>
+        </w:rPr>
+        <w:t xml:space="preserve">we don’t have to import anything like props we start by creating a constructor just below the class component heading </w:t>
+      </w:r>
+    </w:p>
+    <w:p>
+      <w:pPr>
+        <w:rPr>
+          <w:sz w:val="28"/>
+        </w:rPr>
+      </w:pPr>
+    </w:p>
+    <w:p>
+      <w:pPr>
+        <w:rPr>
+          <w:sz w:val="28"/>
+        </w:rPr>
+      </w:pPr>
+      <w:r>
+        <w:rPr>
+          <w:sz w:val="28"/>
+        </w:rPr>
+        <w:lastRenderedPageBreak/>
+        <w:t xml:space="preserve">// constructor jab run </w:t>
+      </w:r>
+      <w:proofErr w:type="spellStart"/>
+      <w:r>
+        <w:rPr>
+          <w:sz w:val="28"/>
+        </w:rPr>
+        <w:t>karta</w:t>
+      </w:r>
+      <w:proofErr w:type="spellEnd"/>
+      <w:r>
+        <w:rPr>
+          <w:sz w:val="28"/>
+        </w:rPr>
+        <w:t xml:space="preserve"> </w:t>
+      </w:r>
+      <w:proofErr w:type="spellStart"/>
+      <w:r>
+        <w:rPr>
+          <w:sz w:val="28"/>
+        </w:rPr>
+        <w:t>hai</w:t>
+      </w:r>
+      <w:proofErr w:type="spellEnd"/>
+      <w:r>
+        <w:rPr>
+          <w:sz w:val="28"/>
+        </w:rPr>
+        <w:t xml:space="preserve"> jab </w:t>
+      </w:r>
+      <w:proofErr w:type="spellStart"/>
+      <w:r>
+        <w:rPr>
+          <w:sz w:val="28"/>
+        </w:rPr>
+        <w:t>bhi</w:t>
+      </w:r>
+      <w:proofErr w:type="spellEnd"/>
+      <w:r>
+        <w:rPr>
+          <w:sz w:val="28"/>
+        </w:rPr>
+        <w:t xml:space="preserve"> </w:t>
+      </w:r>
+      <w:proofErr w:type="spellStart"/>
+      <w:r>
+        <w:rPr>
+          <w:sz w:val="28"/>
+        </w:rPr>
+        <w:t>iss</w:t>
+      </w:r>
+      <w:proofErr w:type="spellEnd"/>
+      <w:r>
+        <w:rPr>
+          <w:sz w:val="28"/>
+        </w:rPr>
+        <w:t xml:space="preserve"> class ka object </w:t>
+      </w:r>
+      <w:proofErr w:type="spellStart"/>
+      <w:r>
+        <w:rPr>
+          <w:sz w:val="28"/>
+        </w:rPr>
+        <w:t>banta</w:t>
+      </w:r>
+      <w:proofErr w:type="spellEnd"/>
+      <w:r>
+        <w:rPr>
+          <w:sz w:val="28"/>
+        </w:rPr>
+        <w:t xml:space="preserve"> </w:t>
+      </w:r>
+      <w:proofErr w:type="spellStart"/>
+      <w:r>
+        <w:rPr>
+          <w:sz w:val="28"/>
+        </w:rPr>
+        <w:t>hai</w:t>
+      </w:r>
+      <w:proofErr w:type="spellEnd"/>
+    </w:p>
+    <w:p>
+      <w:pPr>
+        <w:spacing w:line="240" w:lineRule="auto"/>
+        <w:rPr>
+          <w:sz w:val="28"/>
+        </w:rPr>
+      </w:pPr>
+      <w:r>
+        <w:rPr>
+          <w:sz w:val="28"/>
+        </w:rPr>
+        <w:t xml:space="preserve"> </w:t>
+      </w:r>
+      <w:r>
+        <w:rPr>
+          <w:sz w:val="28"/>
+        </w:rPr>
+        <w:drawing>
+          <wp:inline distT="0" distB="0" distL="0" distR="0" wp14:anchorId="0FB86C2D" wp14:editId="7BD54B5F">
+            <wp:extent cx="5731510" cy="1859915"/>
+            <wp:effectExtent l="0" t="0" r="2540" b="6985"/>
+            <wp:docPr id="6" name="Picture 6"/>
+            <wp:cNvGraphicFramePr>
+              <a:graphicFrameLocks xmlns:a="http://schemas.openxmlformats.org/drawingml/2006/main" noChangeAspect="1"/>
+            </wp:cNvGraphicFramePr>
+            <a:graphic xmlns:a="http://schemas.openxmlformats.org/drawingml/2006/main">
+              <a:graphicData uri="http://schemas.openxmlformats.org/drawingml/2006/picture">
+                <pic:pic xmlns:pic="http://schemas.openxmlformats.org/drawingml/2006/picture">
+                  <pic:nvPicPr>
+                    <pic:cNvPr id="1" name=""/>
+                    <pic:cNvPicPr/>
+                  </pic:nvPicPr>
+                  <pic:blipFill>
+                    <a:blip r:embed="rId9"/>
+                    <a:stretch>
+                      <a:fillRect/>
+                    </a:stretch>
+                  </pic:blipFill>
+                  <pic:spPr>
+                    <a:xfrm>
+                      <a:off x="0" y="0"/>
+                      <a:ext cx="5731510" cy="1859915"/>
+                    </a:xfrm>
+                    <a:prstGeom prst="rect">
+                      <a:avLst/>
+                    </a:prstGeom>
+                  </pic:spPr>
+                </pic:pic>
+              </a:graphicData>
+            </a:graphic>
+          </wp:inline>
+        </w:drawing>
+      </w:r>
+    </w:p>
+    <w:p>
+      <w:pPr>
+        <w:spacing w:line="240" w:lineRule="auto"/>
+        <w:rPr>
+          <w:b/>
+          <w:sz w:val="28"/>
+        </w:rPr>
+      </w:pPr>
+      <w:r>
+        <w:rPr>
+          <w:sz w:val="28"/>
+        </w:rPr>
+        <w:t xml:space="preserve">Then we can use them using </w:t>
+      </w:r>
+      <w:r>
+        <w:rPr>
+          <w:b/>
+          <w:sz w:val="28"/>
+        </w:rPr>
+        <w:t>“</w:t>
+      </w:r>
+      <w:proofErr w:type="spellStart"/>
+      <w:r>
+        <w:rPr>
+          <w:b/>
+          <w:sz w:val="28"/>
+        </w:rPr>
+        <w:t>this.state.statekaitem</w:t>
+      </w:r>
+      <w:proofErr w:type="spellEnd"/>
+      <w:r>
+        <w:rPr>
+          <w:b/>
+          <w:sz w:val="28"/>
+        </w:rPr>
+        <w:t xml:space="preserve">” </w:t>
+      </w:r>
+      <w:r>
+        <w:rPr>
+          <w:b/>
+          <w:sz w:val="28"/>
+        </w:rPr>
+        <w:drawing>
+          <wp:inline distT="0" distB="0" distL="0" distR="0" wp14:anchorId="3B55A08C" wp14:editId="30798055">
+            <wp:extent cx="5731510" cy="957580"/>
+            <wp:effectExtent l="0" t="0" r="2540" b="0"/>
+            <wp:docPr id="7" name="Picture 7"/>
+            <wp:cNvGraphicFramePr>
+              <a:graphicFrameLocks xmlns:a="http://schemas.openxmlformats.org/drawingml/2006/main" noChangeAspect="1"/>
+            </wp:cNvGraphicFramePr>
+            <a:graphic xmlns:a="http://schemas.openxmlformats.org/drawingml/2006/main">
+              <a:graphicData uri="http://schemas.openxmlformats.org/drawingml/2006/picture">
+                <pic:pic xmlns:pic="http://schemas.openxmlformats.org/drawingml/2006/picture">
+                  <pic:nvPicPr>
+                    <pic:cNvPr id="1" name=""/>
+                    <pic:cNvPicPr/>
+                  </pic:nvPicPr>
+                  <pic:blipFill>
+                    <a:blip r:embed="rId10"/>
+                    <a:stretch>
+                      <a:fillRect/>
+                    </a:stretch>
+                  </pic:blipFill>
+                  <pic:spPr>
+                    <a:xfrm>
+                      <a:off x="0" y="0"/>
+                      <a:ext cx="5731510" cy="957580"/>
+                    </a:xfrm>
+                    <a:prstGeom prst="rect">
+                      <a:avLst/>
+                    </a:prstGeom>
+                  </pic:spPr>
+                </pic:pic>
+              </a:graphicData>
+            </a:graphic>
+          </wp:inline>
+        </w:drawing>
+      </w:r>
+    </w:p>
+    <w:p>
+      <w:pPr>
+        <w:spacing w:line="240" w:lineRule="auto"/>
+        <w:rPr>
+          <w:b/>
+          <w:sz w:val="28"/>
+        </w:rPr>
+      </w:pPr>
+      <w:r>
+        <w:rPr>
+          <w:sz w:val="28"/>
+        </w:rPr>
+        <w:t xml:space="preserve">and </w:t>
+      </w:r>
+      <w:r>
+        <w:rPr>
+          <w:b/>
+          <w:sz w:val="28"/>
+        </w:rPr>
+        <w:t>update</w:t>
+      </w:r>
+      <w:r>
+        <w:rPr>
+          <w:sz w:val="28"/>
+        </w:rPr>
+        <w:t xml:space="preserve"> them using </w:t>
+      </w:r>
+      <w:r>
+        <w:rPr>
+          <w:b/>
+          <w:sz w:val="28"/>
+        </w:rPr>
+        <w:t>“</w:t>
+      </w:r>
+      <w:proofErr w:type="spellStart"/>
+      <w:r>
+        <w:rPr>
+          <w:b/>
+          <w:sz w:val="28"/>
+        </w:rPr>
+        <w:t>this.setState.itemkanaam</w:t>
+      </w:r>
+      <w:proofErr w:type="spellEnd"/>
+      <w:r>
+        <w:rPr>
+          <w:b/>
+          <w:sz w:val="28"/>
+        </w:rPr>
+        <w:t>({item: value to be added});</w:t>
+      </w:r>
+    </w:p>
+    <w:p>
+      <w:pPr>
+        <w:spacing w:line="240" w:lineRule="auto"/>
+        <w:rPr>
+          <w:b/>
+          <w:sz w:val="28"/>
+        </w:rPr>
+      </w:pPr>
+    </w:p>
+    <w:p>
+      <w:pPr>
+        <w:spacing w:line="240" w:lineRule="auto"/>
+        <w:rPr>
+          <w:b/>
+          <w:sz w:val="28"/>
+        </w:rPr>
+      </w:pPr>
+    </w:p>
+    <w:p>
+      <w:pPr>
+        <w:spacing w:line="240" w:lineRule="auto"/>
+        <w:rPr>
+          <w:b/>
+          <w:sz w:val="28"/>
+        </w:rPr>
+      </w:pPr>
+    </w:p>
+    <w:p>
+      <w:pPr>
+        <w:spacing w:line="240" w:lineRule="auto"/>
+        <w:rPr>
+          <w:b/>
+          <w:sz w:val="28"/>
+        </w:rPr>
+      </w:pPr>
+    </w:p>
+    <w:p>
+      <w:pPr>
+        <w:spacing w:line="240" w:lineRule="auto"/>
+        <w:rPr>
+          <w:b/>
+          <w:sz w:val="28"/>
+        </w:rPr>
+      </w:pPr>
+    </w:p>
+    <w:p>
+      <w:pPr>
+        <w:spacing w:line="240" w:lineRule="auto"/>
+        <w:rPr>
+          <w:b/>
+          <w:sz w:val="28"/>
+        </w:rPr>
+      </w:pPr>
+    </w:p>
+    <w:p>
+      <w:pPr>
+        <w:spacing w:line="240" w:lineRule="auto"/>
+        <w:rPr>
+          <w:b/>
+          <w:sz w:val="28"/>
+        </w:rPr>
+      </w:pPr>
+    </w:p>
+    <w:p>
+      <w:pPr>
+        <w:spacing w:line="240" w:lineRule="auto"/>
+        <w:rPr>
+          <w:b/>
+          <w:sz w:val="28"/>
+        </w:rPr>
+      </w:pPr>
+    </w:p>
+    <w:p>
+      <w:pPr>
+        <w:spacing w:line="240" w:lineRule="auto"/>
+        <w:rPr>
+          <w:b/>
+          <w:sz w:val="28"/>
+        </w:rPr>
+      </w:pPr>
+    </w:p>
+    <w:p>
+      <w:pPr>
+        <w:spacing w:line="240" w:lineRule="auto"/>
+        <w:rPr>
+          <w:b/>
+          <w:sz w:val="28"/>
+        </w:rPr>
+      </w:pPr>
+    </w:p>
+    <w:p>
+      <w:pPr>
+        <w:spacing w:line="240" w:lineRule="auto"/>
+        <w:rPr>
+          <w:b/>
+          <w:sz w:val="28"/>
+        </w:rPr>
+      </w:pPr>
+      <w:r>
+        <w:rPr>
+          <w:b/>
+          <w:sz w:val="28"/>
+        </w:rPr>
+        <w:lastRenderedPageBreak/>
+        <w:drawing>
+          <wp:inline distT="0" distB="0" distL="0" distR="0" wp14:anchorId="43431E00" wp14:editId="32E47678">
+            <wp:extent cx="5722620" cy="1381125"/>
+            <wp:effectExtent l="0" t="0" r="0" b="9525"/>
+            <wp:docPr id="8" name="Picture 8"/>
+            <wp:cNvGraphicFramePr>
+              <a:graphicFrameLocks xmlns:a="http://schemas.openxmlformats.org/drawingml/2006/main" noChangeAspect="1"/>
+            </wp:cNvGraphicFramePr>
+            <a:graphic xmlns:a="http://schemas.openxmlformats.org/drawingml/2006/main">
+              <a:graphicData uri="http://schemas.openxmlformats.org/drawingml/2006/picture">
+                <pic:pic xmlns:pic="http://schemas.openxmlformats.org/drawingml/2006/picture">
+                  <pic:nvPicPr>
+                    <pic:cNvPr id="1" name=""/>
+                    <pic:cNvPicPr/>
+                  </pic:nvPicPr>
+                  <pic:blipFill>
+                    <a:blip r:embed="rId11"/>
+                    <a:stretch>
+                      <a:fillRect/>
+                    </a:stretch>
+                  </pic:blipFill>
+                  <pic:spPr>
+                    <a:xfrm>
+                      <a:off x="0" y="0"/>
+                      <a:ext cx="5739356" cy="1385164"/>
+                    </a:xfrm>
+                    <a:prstGeom prst="rect">
+                      <a:avLst/>
+                    </a:prstGeom>
+                  </pic:spPr>
+                </pic:pic>
+              </a:graphicData>
+            </a:graphic>
+          </wp:inline>
+        </w:drawing>
+      </w:r>
+    </w:p>
+    <w:p>
+      <w:pPr>
+        <w:spacing w:line="240" w:lineRule="auto"/>
+        <w:rPr>
+          <w:b/>
+          <w:sz w:val="28"/>
+        </w:rPr>
+      </w:pPr>
+      <w:r>
+        <w:rPr>
+          <w:b/>
+          <w:sz w:val="28"/>
+        </w:rPr>
+        <w:drawing>
+          <wp:inline distT="0" distB="0" distL="0" distR="0" wp14:anchorId="71FD1A34" wp14:editId="3A24F3D8">
+            <wp:extent cx="5737860" cy="2491740"/>
+            <wp:effectExtent l="0" t="0" r="0" b="3810"/>
+            <wp:docPr id="9" name="Picture 9"/>
+            <wp:cNvGraphicFramePr>
+              <a:graphicFrameLocks xmlns:a="http://schemas.openxmlformats.org/drawingml/2006/main" noChangeAspect="1"/>
+            </wp:cNvGraphicFramePr>
+            <a:graphic xmlns:a="http://schemas.openxmlformats.org/drawingml/2006/main">
+              <a:graphicData uri="http://schemas.openxmlformats.org/drawingml/2006/picture">
+                <pic:pic xmlns:pic="http://schemas.openxmlformats.org/drawingml/2006/picture">
+                  <pic:nvPicPr>
+                    <pic:cNvPr id="1" name=""/>
+                    <pic:cNvPicPr/>
+                  </pic:nvPicPr>
+                  <pic:blipFill>
+                    <a:blip r:embed="rId12"/>
+                    <a:stretch>
+                      <a:fillRect/>
+                    </a:stretch>
+                  </pic:blipFill>
+                  <pic:spPr>
+                    <a:xfrm>
+                      <a:off x="0" y="0"/>
+                      <a:ext cx="5746085" cy="2495312"/>
+                    </a:xfrm>
+                    <a:prstGeom prst="rect">
+                      <a:avLst/>
+                    </a:prstGeom>
+                  </pic:spPr>
+                </pic:pic>
+              </a:graphicData>
+            </a:graphic>
+          </wp:inline>
+        </w:drawing>
+      </w:r>
+    </w:p>
+    <w:p>
+      <w:pPr>
+        <w:rPr>
+          <w:sz w:val="28"/>
+        </w:rPr>
+      </w:pPr>
+      <w:r>
+        <w:rPr>
+          <w:sz w:val="28"/>
+        </w:rPr>
+        <w:drawing>
+          <wp:inline distT="0" distB="0" distL="0" distR="0" wp14:anchorId="3271502B" wp14:editId="0FF0B599">
+            <wp:extent cx="5707380" cy="2019740"/>
+            <wp:effectExtent l="0" t="0" r="7620" b="0"/>
+            <wp:docPr id="10" name="Picture 10"/>
+            <wp:cNvGraphicFramePr>
+              <a:graphicFrameLocks xmlns:a="http://schemas.openxmlformats.org/drawingml/2006/main" noChangeAspect="1"/>
+            </wp:cNvGraphicFramePr>
+            <a:graphic xmlns:a="http://schemas.openxmlformats.org/drawingml/2006/main">
+              <a:graphicData uri="http://schemas.openxmlformats.org/drawingml/2006/picture">
+                <pic:pic xmlns:pic="http://schemas.openxmlformats.org/drawingml/2006/picture">
+                  <pic:nvPicPr>
+                    <pic:cNvPr id="1" name=""/>
+                    <pic:cNvPicPr/>
+                  </pic:nvPicPr>
+                  <pic:blipFill>
+                    <a:blip r:embed="rId13"/>
+                    <a:stretch>
+                      <a:fillRect/>
+                    </a:stretch>
+                  </pic:blipFill>
+                  <pic:spPr>
+                    <a:xfrm>
+                      <a:off x="0" y="0"/>
+                      <a:ext cx="5744564" cy="2032899"/>
+                    </a:xfrm>
+                    <a:prstGeom prst="rect">
+                      <a:avLst/>
+                    </a:prstGeom>
+                  </pic:spPr>
+                </pic:pic>
+              </a:graphicData>
+            </a:graphic>
+          </wp:inline>
+        </w:drawing>
+      </w:r>
+    </w:p>
+    <w:p>
+      <w:pPr>
+        <w:rPr>
+          <w:sz w:val="28"/>
+        </w:rPr>
+      </w:pPr>
+    </w:p>
+    <w:p>
+      <w:pPr>
+        <w:rPr>
+          <w:sz w:val="28"/>
+        </w:rPr>
+      </w:pPr>
+    </w:p>
+    <w:p>
+      <w:pPr>
+        <w:rPr>
+          <w:sz w:val="28"/>
+        </w:rPr>
+      </w:pPr>
+    </w:p>
+    <w:p>
+      <w:pPr>
+        <w:rPr>
+          <w:sz w:val="28"/>
+        </w:rPr>
+      </w:pPr>
+    </w:p>
+    <w:p>
+      <w:pPr>
+        <w:rPr>
+          <w:b/>
+          <w:sz w:val="40"/>
+        </w:rPr>
+      </w:pPr>
+      <w:r>
+        <w:rPr>
+          <w:b/>
+          <w:sz w:val="40"/>
+        </w:rPr>
+        <w:t>Converting class based components to function based components</w:t>
+      </w:r>
+    </w:p>
+    <w:p>
+      <w:pPr>
+        <w:rPr>
+          <w:sz w:val="28"/>
+        </w:rPr>
+      </w:pPr>
+      <w:r>
+        <w:rPr>
+          <w:sz w:val="28"/>
+        </w:rPr>
+        <w:lastRenderedPageBreak/>
+        <w:t xml:space="preserve">This </w:t>
+      </w:r>
+      <w:r>
+        <w:rPr>
+          <w:sz w:val="28"/>
+        </w:rPr>
+        <w:drawing>
+          <wp:inline distT="0" distB="0" distL="0" distR="0" wp14:anchorId="3741E825" wp14:editId="7673A496">
+            <wp:extent cx="5668166" cy="2067213"/>
+            <wp:effectExtent l="0" t="0" r="8890" b="9525"/>
+            <wp:docPr id="13" name="Picture 13"/>
+            <wp:cNvGraphicFramePr>
+              <a:graphicFrameLocks xmlns:a="http://schemas.openxmlformats.org/drawingml/2006/main" noChangeAspect="1"/>
+            </wp:cNvGraphicFramePr>
+            <a:graphic xmlns:a="http://schemas.openxmlformats.org/drawingml/2006/main">
+              <a:graphicData uri="http://schemas.openxmlformats.org/drawingml/2006/picture">
+                <pic:pic xmlns:pic="http://schemas.openxmlformats.org/drawingml/2006/picture">
+                  <pic:nvPicPr>
+                    <pic:cNvPr id="1" name=""/>
+                    <pic:cNvPicPr/>
+                  </pic:nvPicPr>
+                  <pic:blipFill>
+                    <a:blip r:embed="rId14"/>
+                    <a:stretch>
+                      <a:fillRect/>
+                    </a:stretch>
+                  </pic:blipFill>
+                  <pic:spPr>
+                    <a:xfrm>
+                      <a:off x="0" y="0"/>
+                      <a:ext cx="5668166" cy="2067213"/>
+                    </a:xfrm>
+                    <a:prstGeom prst="rect">
+                      <a:avLst/>
+                    </a:prstGeom>
+                  </pic:spPr>
+                </pic:pic>
+              </a:graphicData>
+            </a:graphic>
+          </wp:inline>
+        </w:drawing>
+      </w:r>
+    </w:p>
+    <w:p>
+      <w:pPr>
+        <w:rPr>
+          <w:sz w:val="28"/>
+        </w:rPr>
+      </w:pPr>
+      <w:r>
+        <w:rPr>
+          <w:sz w:val="28"/>
+        </w:rPr>
+        <w:t>Get converted to this</w:t>
+      </w:r>
+    </w:p>
+    <w:p>
+      <w:pPr>
+        <w:rPr>
+          <w:sz w:val="28"/>
+        </w:rPr>
+      </w:pPr>
+      <w:r>
+        <w:rPr>
+          <w:sz w:val="28"/>
+        </w:rPr>
+        <w:drawing>
+          <wp:inline distT="0" distB="0" distL="0" distR="0" wp14:anchorId="056C61FE" wp14:editId="29F81009">
+            <wp:extent cx="3115110" cy="2429214"/>
+            <wp:effectExtent l="0" t="0" r="9525" b="9525"/>
+            <wp:docPr id="14" name="Picture 14"/>
+            <wp:cNvGraphicFramePr>
+              <a:graphicFrameLocks xmlns:a="http://schemas.openxmlformats.org/drawingml/2006/main" noChangeAspect="1"/>
+            </wp:cNvGraphicFramePr>
+            <a:graphic xmlns:a="http://schemas.openxmlformats.org/drawingml/2006/main">
+              <a:graphicData uri="http://schemas.openxmlformats.org/drawingml/2006/picture">
+                <pic:pic xmlns:pic="http://schemas.openxmlformats.org/drawingml/2006/picture">
+                  <pic:nvPicPr>
+                    <pic:cNvPr id="1" name=""/>
+                    <pic:cNvPicPr/>
+                  </pic:nvPicPr>
+                  <pic:blipFill>
+                    <a:blip r:embed="rId15"/>
+                    <a:stretch>
+                      <a:fillRect/>
+                    </a:stretch>
+                  </pic:blipFill>
+                  <pic:spPr>
+                    <a:xfrm>
+                      <a:off x="0" y="0"/>
+                      <a:ext cx="3115110" cy="2429214"/>
+                    </a:xfrm>
+                    <a:prstGeom prst="rect">
+                      <a:avLst/>
+                    </a:prstGeom>
+                  </pic:spPr>
+                </pic:pic>
+              </a:graphicData>
+            </a:graphic>
+          </wp:inline>
+        </w:drawing>
+      </w:r>
+      <w:r>
+        <w:rPr>
+          <w:sz w:val="28"/>
+        </w:rPr>
+        <w:t xml:space="preserve"> notice here how class gets converted to function and render is removed.</w:t>
+      </w:r>
+    </w:p>
+    <w:p>
+      <w:pPr>
+        <w:rPr>
+          <w:sz w:val="28"/>
+        </w:rPr>
+      </w:pPr>
+    </w:p>
+    <w:p>
+      <w:pPr>
+        <w:rPr>
+          <w:b/>
+          <w:i/>
+          <w:sz w:val="40"/>
+        </w:rPr>
+      </w:pPr>
+      <w:r>
+        <w:rPr>
+          <w:b/>
+          <w:i/>
+          <w:sz w:val="40"/>
+        </w:rPr>
+        <w:t>Props</w:t>
+      </w:r>
+    </w:p>
+    <w:p>
+      <w:pPr>
+        <w:rPr>
+          <w:b/>
+          <w:sz w:val="28"/>
+        </w:rPr>
+      </w:pPr>
+      <w:r>
+        <w:rPr>
+          <w:sz w:val="28"/>
+        </w:rPr>
+        <w:t xml:space="preserve">For props in class based component which were received as </w:t>
+      </w:r>
+      <w:proofErr w:type="spellStart"/>
+      <w:r>
+        <w:rPr>
+          <w:b/>
+          <w:sz w:val="28"/>
+        </w:rPr>
+        <w:t>this.props</w:t>
+      </w:r>
+      <w:proofErr w:type="spellEnd"/>
+      <w:r>
+        <w:rPr>
+          <w:b/>
+          <w:sz w:val="28"/>
+        </w:rPr>
+        <w:drawing>
+          <wp:inline distT="0" distB="0" distL="0" distR="0" wp14:anchorId="7216C85B" wp14:editId="7F42DC1E">
+            <wp:extent cx="5731510" cy="794385"/>
+            <wp:effectExtent l="0" t="0" r="2540" b="5715"/>
+            <wp:docPr id="15" name="Picture 15"/>
+            <wp:cNvGraphicFramePr>
+              <a:graphicFrameLocks xmlns:a="http://schemas.openxmlformats.org/drawingml/2006/main" noChangeAspect="1"/>
+            </wp:cNvGraphicFramePr>
+            <a:graphic xmlns:a="http://schemas.openxmlformats.org/drawingml/2006/main">
+              <a:graphicData uri="http://schemas.openxmlformats.org/drawingml/2006/picture">
+                <pic:pic xmlns:pic="http://schemas.openxmlformats.org/drawingml/2006/picture">
+                  <pic:nvPicPr>
+                    <pic:cNvPr id="1" name=""/>
+                    <pic:cNvPicPr/>
+                  </pic:nvPicPr>
+                  <pic:blipFill>
+                    <a:blip r:embed="rId16"/>
+                    <a:stretch>
+                      <a:fillRect/>
+                    </a:stretch>
+                  </pic:blipFill>
+                  <pic:spPr>
+                    <a:xfrm>
+                      <a:off x="0" y="0"/>
+                      <a:ext cx="5731510" cy="794385"/>
+                    </a:xfrm>
+                    <a:prstGeom prst="rect">
+                      <a:avLst/>
+                    </a:prstGeom>
+                  </pic:spPr>
+                </pic:pic>
+              </a:graphicData>
+            </a:graphic>
+          </wp:inline>
+        </w:drawing>
+      </w:r>
+    </w:p>
+    <w:p>
+      <w:pPr>
+        <w:rPr>
+          <w:sz w:val="28"/>
+        </w:rPr>
+      </w:pPr>
+      <w:r>
+        <w:rPr>
+          <w:sz w:val="28"/>
+        </w:rPr>
+        <w:t xml:space="preserve">In function based component is received just by writing </w:t>
+      </w:r>
+      <w:r>
+        <w:rPr>
+          <w:b/>
+          <w:sz w:val="28"/>
+        </w:rPr>
+        <w:t>props</w:t>
+      </w:r>
+      <w:r>
+        <w:rPr>
+          <w:b/>
+          <w:sz w:val="28"/>
+        </w:rPr>
+        <w:t xml:space="preserve"> </w:t>
+      </w:r>
+      <w:r>
+        <w:rPr>
+          <w:sz w:val="28"/>
+        </w:rPr>
+        <w:t xml:space="preserve">and passing it as </w:t>
+      </w:r>
+      <w:r>
+        <w:rPr>
+          <w:b/>
+          <w:sz w:val="28"/>
+        </w:rPr>
+        <w:t xml:space="preserve">argument </w:t>
+      </w:r>
+      <w:r>
+        <w:rPr>
+          <w:sz w:val="28"/>
+        </w:rPr>
+        <w:t>in function of the function based component</w:t>
+      </w:r>
+      <w:r>
+        <w:rPr>
+          <w:sz w:val="28"/>
+        </w:rPr>
+        <w:drawing>
+          <wp:inline distT="0" distB="0" distL="0" distR="0" wp14:anchorId="34898DC0" wp14:editId="68183F8B">
+            <wp:extent cx="5731510" cy="514985"/>
+            <wp:effectExtent l="0" t="0" r="2540" b="0"/>
+            <wp:docPr id="16" name="Picture 16"/>
+            <wp:cNvGraphicFramePr>
+              <a:graphicFrameLocks xmlns:a="http://schemas.openxmlformats.org/drawingml/2006/main" noChangeAspect="1"/>
+            </wp:cNvGraphicFramePr>
+            <a:graphic xmlns:a="http://schemas.openxmlformats.org/drawingml/2006/main">
+              <a:graphicData uri="http://schemas.openxmlformats.org/drawingml/2006/picture">
+                <pic:pic xmlns:pic="http://schemas.openxmlformats.org/drawingml/2006/picture">
+                  <pic:nvPicPr>
+                    <pic:cNvPr id="1" name=""/>
+                    <pic:cNvPicPr/>
+                  </pic:nvPicPr>
+                  <pic:blipFill>
+                    <a:blip r:embed="rId17"/>
+                    <a:stretch>
+                      <a:fillRect/>
+                    </a:stretch>
+                  </pic:blipFill>
+                  <pic:spPr>
+                    <a:xfrm>
+                      <a:off x="0" y="0"/>
+                      <a:ext cx="5731510" cy="514985"/>
+                    </a:xfrm>
+                    <a:prstGeom prst="rect">
+                      <a:avLst/>
+                    </a:prstGeom>
+                  </pic:spPr>
+                </pic:pic>
+              </a:graphicData>
+            </a:graphic>
+          </wp:inline>
+        </w:drawing>
+      </w:r>
+    </w:p>
+    <w:p>
+      <w:pPr>
+        <w:rPr>
+          <w:sz w:val="28"/>
+        </w:rPr>
+      </w:pPr>
+    </w:p>
+    <w:p>
+      <w:pPr>
+        <w:rPr>
+          <w:sz w:val="28"/>
+        </w:rPr>
+      </w:pPr>
+    </w:p>
+    <w:p>
+      <w:pPr>
+        <w:rPr>
+          <w:b/>
+          <w:i/>
+          <w:sz w:val="36"/>
+        </w:rPr>
+      </w:pPr>
+      <w:proofErr w:type="spellStart"/>
+      <w:r>
+        <w:rPr>
+          <w:b/>
+          <w:i/>
+          <w:sz w:val="36"/>
+        </w:rPr>
+        <w:t>Proptypes</w:t>
+      </w:r>
+      <w:proofErr w:type="spellEnd"/>
+    </w:p>
+    <w:p>
+      <w:pPr>
+        <w:rPr>
+          <w:sz w:val="28"/>
+        </w:rPr>
+      </w:pPr>
+      <w:r>
+        <w:rPr>
+          <w:sz w:val="28"/>
+        </w:rPr>
+        <w:t xml:space="preserve">Then </w:t>
+      </w:r>
+      <w:proofErr w:type="spellStart"/>
+      <w:r>
+        <w:rPr>
+          <w:b/>
+          <w:sz w:val="28"/>
+        </w:rPr>
+        <w:t>defaultProptype</w:t>
+      </w:r>
+      <w:proofErr w:type="spellEnd"/>
+      <w:r>
+        <w:rPr>
+          <w:b/>
+          <w:sz w:val="28"/>
+        </w:rPr>
+        <w:t xml:space="preserve"> and </w:t>
+      </w:r>
+      <w:proofErr w:type="spellStart"/>
+      <w:r>
+        <w:rPr>
+          <w:b/>
+          <w:sz w:val="28"/>
+        </w:rPr>
+        <w:t>staticProptype</w:t>
+      </w:r>
+      <w:proofErr w:type="spellEnd"/>
+      <w:r>
+        <w:rPr>
+          <w:b/>
+          <w:sz w:val="28"/>
+        </w:rPr>
+        <w:t xml:space="preserve"> </w:t>
+      </w:r>
+      <w:r>
+        <w:rPr>
+          <w:sz w:val="28"/>
+        </w:rPr>
+        <w:t xml:space="preserve"> which are declared at the </w:t>
+      </w:r>
+      <w:r>
+        <w:rPr>
+          <w:b/>
+          <w:sz w:val="28"/>
+        </w:rPr>
+        <w:t>top</w:t>
+      </w:r>
+      <w:r>
+        <w:rPr>
+          <w:sz w:val="28"/>
+        </w:rPr>
+        <w:t xml:space="preserve"> in the class based component </w:t>
+      </w:r>
+      <w:r>
+        <w:rPr>
+          <w:sz w:val="28"/>
+        </w:rPr>
+        <w:drawing>
+          <wp:inline distT="0" distB="0" distL="0" distR="0" wp14:anchorId="77923F5A" wp14:editId="40956465">
+            <wp:extent cx="4906060" cy="3286584"/>
+            <wp:effectExtent l="0" t="0" r="8890" b="9525"/>
+            <wp:docPr id="17" name="Picture 17"/>
+            <wp:cNvGraphicFramePr>
+              <a:graphicFrameLocks xmlns:a="http://schemas.openxmlformats.org/drawingml/2006/main" noChangeAspect="1"/>
+            </wp:cNvGraphicFramePr>
+            <a:graphic xmlns:a="http://schemas.openxmlformats.org/drawingml/2006/main">
+              <a:graphicData uri="http://schemas.openxmlformats.org/drawingml/2006/picture">
+                <pic:pic xmlns:pic="http://schemas.openxmlformats.org/drawingml/2006/picture">
+                  <pic:nvPicPr>
+                    <pic:cNvPr id="1" name=""/>
+                    <pic:cNvPicPr/>
+                  </pic:nvPicPr>
+                  <pic:blipFill>
+                    <a:blip r:embed="rId18"/>
+                    <a:stretch>
+                      <a:fillRect/>
+                    </a:stretch>
+                  </pic:blipFill>
+                  <pic:spPr>
+                    <a:xfrm>
+                      <a:off x="0" y="0"/>
+                      <a:ext cx="4906060" cy="3286584"/>
+                    </a:xfrm>
+                    <a:prstGeom prst="rect">
+                      <a:avLst/>
+                    </a:prstGeom>
+                  </pic:spPr>
+                </pic:pic>
+              </a:graphicData>
+            </a:graphic>
+          </wp:inline>
+        </w:drawing>
+      </w:r>
+    </w:p>
+    <w:p>
+      <w:pPr>
+        <w:rPr>
+          <w:sz w:val="28"/>
+        </w:rPr>
+      </w:pPr>
+      <w:r>
+        <w:rPr>
+          <w:sz w:val="28"/>
+        </w:rPr>
+        <w:t xml:space="preserve">Are declared at the </w:t>
+      </w:r>
+      <w:r>
+        <w:rPr>
+          <w:b/>
+          <w:sz w:val="28"/>
+        </w:rPr>
+        <w:t>bottom and outside of the function</w:t>
+      </w:r>
+      <w:r>
+        <w:rPr>
+          <w:sz w:val="28"/>
+        </w:rPr>
+        <w:t xml:space="preserve"> in function based component with </w:t>
+      </w:r>
+      <w:r>
+        <w:rPr>
+          <w:b/>
+          <w:sz w:val="28"/>
+        </w:rPr>
+        <w:t>function</w:t>
+      </w:r>
+      <w:r>
+        <w:rPr>
+          <w:b/>
+          <w:sz w:val="28"/>
+        </w:rPr>
+        <w:t xml:space="preserve"> name dot </w:t>
+      </w:r>
+      <w:proofErr w:type="spellStart"/>
+      <w:r>
+        <w:rPr>
+          <w:b/>
+          <w:sz w:val="28"/>
+        </w:rPr>
+        <w:t>proptype</w:t>
+      </w:r>
+      <w:proofErr w:type="spellEnd"/>
+    </w:p>
+    <w:p>
+      <w:pPr>
+        <w:rPr>
+          <w:sz w:val="28"/>
+        </w:rPr>
+      </w:pPr>
+      <w:r>
+        <w:rPr>
+          <w:sz w:val="28"/>
+        </w:rPr>
+        <w:drawing>
+          <wp:inline distT="0" distB="0" distL="0" distR="0" wp14:anchorId="2CD04436" wp14:editId="4CD595B9">
+            <wp:extent cx="3810532" cy="3524742"/>
+            <wp:effectExtent l="0" t="0" r="0" b="0"/>
+            <wp:docPr id="18" name="Picture 18"/>
+            <wp:cNvGraphicFramePr>
+              <a:graphicFrameLocks xmlns:a="http://schemas.openxmlformats.org/drawingml/2006/main" noChangeAspect="1"/>
+            </wp:cNvGraphicFramePr>
+            <a:graphic xmlns:a="http://schemas.openxmlformats.org/drawingml/2006/main">
+              <a:graphicData uri="http://schemas.openxmlformats.org/drawingml/2006/picture">
+                <pic:pic xmlns:pic="http://schemas.openxmlformats.org/drawingml/2006/picture">
+                  <pic:nvPicPr>
+                    <pic:cNvPr id="1" name=""/>
+                    <pic:cNvPicPr/>
+                  </pic:nvPicPr>
+                  <pic:blipFill>
+                    <a:blip r:embed="rId19"/>
+                    <a:stretch>
+                      <a:fillRect/>
+                    </a:stretch>
+                  </pic:blipFill>
+                  <pic:spPr>
+                    <a:xfrm>
+                      <a:off x="0" y="0"/>
+                      <a:ext cx="3810532" cy="3524742"/>
+                    </a:xfrm>
+                    <a:prstGeom prst="rect">
+                      <a:avLst/>
+                    </a:prstGeom>
+                  </pic:spPr>
+                </pic:pic>
+              </a:graphicData>
+            </a:graphic>
+          </wp:inline>
+        </w:drawing>
+      </w:r>
+    </w:p>
+    <w:p>
+      <w:pPr>
+        <w:rPr>
+          <w:b/>
+          <w:i/>
+          <w:sz w:val="36"/>
+        </w:rPr>
+      </w:pPr>
+      <w:proofErr w:type="spellStart"/>
+      <w:r>
+        <w:rPr>
+          <w:b/>
+          <w:i/>
+          <w:sz w:val="36"/>
+        </w:rPr>
+        <w:lastRenderedPageBreak/>
+        <w:t>u</w:t>
+      </w:r>
+      <w:r>
+        <w:rPr>
+          <w:b/>
+          <w:i/>
+          <w:sz w:val="36"/>
+        </w:rPr>
+        <w:t>seEffect</w:t>
+      </w:r>
+      <w:proofErr w:type="spellEnd"/>
+      <w:r>
+        <w:rPr>
+          <w:b/>
+          <w:i/>
+          <w:sz w:val="36"/>
+        </w:rPr>
+        <w:t xml:space="preserve"> hook</w:t>
+      </w:r>
+    </w:p>
+    <w:p>
+      <w:pPr>
+        <w:rPr>
+          <w:sz w:val="28"/>
+        </w:rPr>
+      </w:pPr>
+      <w:r>
+        <w:rPr>
+          <w:sz w:val="28"/>
+        </w:rPr>
+        <w:t xml:space="preserve">First import it </w:t>
+      </w:r>
+      <w:r>
+        <w:rPr>
+          <w:sz w:val="28"/>
+        </w:rPr>
+        <w:drawing>
+          <wp:inline distT="0" distB="0" distL="0" distR="0" wp14:anchorId="7C2DBEAD" wp14:editId="01F8DBE7">
+            <wp:extent cx="5163271" cy="428685"/>
+            <wp:effectExtent l="0" t="0" r="0" b="9525"/>
+            <wp:docPr id="19" name="Picture 19"/>
+            <wp:cNvGraphicFramePr>
+              <a:graphicFrameLocks xmlns:a="http://schemas.openxmlformats.org/drawingml/2006/main" noChangeAspect="1"/>
+            </wp:cNvGraphicFramePr>
+            <a:graphic xmlns:a="http://schemas.openxmlformats.org/drawingml/2006/main">
+              <a:graphicData uri="http://schemas.openxmlformats.org/drawingml/2006/picture">
+                <pic:pic xmlns:pic="http://schemas.openxmlformats.org/drawingml/2006/picture">
+                  <pic:nvPicPr>
+                    <pic:cNvPr id="1" name=""/>
+                    <pic:cNvPicPr/>
+                  </pic:nvPicPr>
+                  <pic:blipFill>
+                    <a:blip r:embed="rId20"/>
+                    <a:stretch>
+                      <a:fillRect/>
+                    </a:stretch>
+                  </pic:blipFill>
+                  <pic:spPr>
+                    <a:xfrm>
+                      <a:off x="0" y="0"/>
+                      <a:ext cx="5163271" cy="428685"/>
+                    </a:xfrm>
+                    <a:prstGeom prst="rect">
+                      <a:avLst/>
+                    </a:prstGeom>
+                  </pic:spPr>
+                </pic:pic>
+              </a:graphicData>
+            </a:graphic>
+          </wp:inline>
+        </w:drawing>
+      </w:r>
+    </w:p>
+    <w:p>
+      <w:pPr>
+        <w:rPr>
+          <w:sz w:val="28"/>
+        </w:rPr>
+      </w:pPr>
+    </w:p>
+    <w:p>
+      <w:pPr>
+        <w:rPr>
+          <w:b/>
+          <w:i/>
+          <w:sz w:val="40"/>
+          <w:u w:val="single"/>
+        </w:rPr>
+      </w:pPr>
+      <w:r>
+        <w:rPr>
+          <w:b/>
+          <w:i/>
+          <w:sz w:val="40"/>
+          <w:u w:val="single"/>
+        </w:rPr>
+        <w:t>States</w:t>
+      </w:r>
+    </w:p>
+    <w:p>
+      <w:pPr>
+        <w:rPr>
+          <w:sz w:val="28"/>
+        </w:rPr>
+      </w:pPr>
+      <w:r>
+        <w:rPr>
+          <w:sz w:val="28"/>
+        </w:rPr>
+        <w:t xml:space="preserve">in class based component we used constructor based state </w:t>
+      </w:r>
+      <w:r>
+        <w:rPr>
+          <w:sz w:val="28"/>
+        </w:rPr>
+        <w:drawing>
+          <wp:inline distT="0" distB="0" distL="0" distR="0" wp14:anchorId="2FF6FE29" wp14:editId="11DF0C13">
+            <wp:extent cx="2237598" cy="2261235"/>
+            <wp:effectExtent l="0" t="0" r="0" b="5715"/>
+            <wp:docPr id="21" name="Picture 21"/>
+            <wp:cNvGraphicFramePr>
+              <a:graphicFrameLocks xmlns:a="http://schemas.openxmlformats.org/drawingml/2006/main" noChangeAspect="1"/>
+            </wp:cNvGraphicFramePr>
+            <a:graphic xmlns:a="http://schemas.openxmlformats.org/drawingml/2006/main">
+              <a:graphicData uri="http://schemas.openxmlformats.org/drawingml/2006/picture">
+                <pic:pic xmlns:pic="http://schemas.openxmlformats.org/drawingml/2006/picture">
+                  <pic:nvPicPr>
+                    <pic:cNvPr id="1" name=""/>
+                    <pic:cNvPicPr/>
+                  </pic:nvPicPr>
+                  <pic:blipFill>
+                    <a:blip r:embed="rId21"/>
+                    <a:stretch>
+                      <a:fillRect/>
+                    </a:stretch>
+                  </pic:blipFill>
+                  <pic:spPr>
+                    <a:xfrm>
+                      <a:off x="0" y="0"/>
+                      <a:ext cx="2248136" cy="2271885"/>
+                    </a:xfrm>
+                    <a:prstGeom prst="rect">
+                      <a:avLst/>
+                    </a:prstGeom>
+                  </pic:spPr>
+                </pic:pic>
+              </a:graphicData>
+            </a:graphic>
+          </wp:inline>
+        </w:drawing>
+      </w:r>
+    </w:p>
+    <w:p>
+      <w:pPr>
+        <w:rPr>
+          <w:b/>
+          <w:sz w:val="28"/>
+        </w:rPr>
+      </w:pPr>
+      <w:r>
+        <w:rPr>
+          <w:sz w:val="28"/>
+        </w:rPr>
+        <w:t xml:space="preserve">and they were updated using </w:t>
+      </w:r>
+      <w:proofErr w:type="spellStart"/>
+      <w:r>
+        <w:rPr>
+          <w:b/>
+          <w:sz w:val="28"/>
+        </w:rPr>
+        <w:t>setState</w:t>
+      </w:r>
+      <w:proofErr w:type="spellEnd"/>
+      <w:r>
+        <w:rPr>
+          <w:b/>
+          <w:sz w:val="28"/>
+        </w:rPr>
+        <w:t>({})</w:t>
+      </w:r>
+    </w:p>
+    <w:p>
+      <w:pPr>
+        <w:rPr>
+          <w:b/>
+          <w:sz w:val="28"/>
+        </w:rPr>
+      </w:pPr>
+      <w:r>
+        <w:rPr>
+          <w:b/>
+          <w:sz w:val="28"/>
+        </w:rPr>
+        <w:drawing>
+          <wp:inline distT="0" distB="0" distL="0" distR="0" wp14:anchorId="257F6D52" wp14:editId="24919C90">
+            <wp:extent cx="4867954" cy="1581371"/>
+            <wp:effectExtent l="0" t="0" r="0" b="0"/>
+            <wp:docPr id="24" name="Picture 24"/>
+            <wp:cNvGraphicFramePr>
+              <a:graphicFrameLocks xmlns:a="http://schemas.openxmlformats.org/drawingml/2006/main" noChangeAspect="1"/>
+            </wp:cNvGraphicFramePr>
+            <a:graphic xmlns:a="http://schemas.openxmlformats.org/drawingml/2006/main">
+              <a:graphicData uri="http://schemas.openxmlformats.org/drawingml/2006/picture">
+                <pic:pic xmlns:pic="http://schemas.openxmlformats.org/drawingml/2006/picture">
+                  <pic:nvPicPr>
+                    <pic:cNvPr id="1" name=""/>
+                    <pic:cNvPicPr/>
+                  </pic:nvPicPr>
+                  <pic:blipFill>
+                    <a:blip r:embed="rId22"/>
+                    <a:stretch>
+                      <a:fillRect/>
+                    </a:stretch>
+                  </pic:blipFill>
+                  <pic:spPr>
+                    <a:xfrm>
+                      <a:off x="0" y="0"/>
+                      <a:ext cx="4867954" cy="1581371"/>
+                    </a:xfrm>
+                    <a:prstGeom prst="rect">
+                      <a:avLst/>
+                    </a:prstGeom>
+                  </pic:spPr>
+                </pic:pic>
+              </a:graphicData>
+            </a:graphic>
+          </wp:inline>
+        </w:drawing>
+      </w:r>
+    </w:p>
+    <w:p>
+      <w:pPr>
+        <w:rPr>
+          <w:b/>
+          <w:i/>
+          <w:sz w:val="32"/>
+        </w:rPr>
+      </w:pPr>
+      <w:r>
+        <w:rPr>
+          <w:sz w:val="32"/>
+        </w:rPr>
+        <w:t xml:space="preserve">In function based component for state we use </w:t>
+      </w:r>
+      <w:proofErr w:type="spellStart"/>
+      <w:r>
+        <w:rPr>
+          <w:b/>
+          <w:i/>
+          <w:sz w:val="32"/>
+        </w:rPr>
+        <w:t>u</w:t>
+      </w:r>
+      <w:r>
+        <w:rPr>
+          <w:b/>
+          <w:i/>
+          <w:sz w:val="32"/>
+        </w:rPr>
+        <w:t>se</w:t>
+      </w:r>
+      <w:r>
+        <w:rPr>
+          <w:b/>
+          <w:i/>
+          <w:sz w:val="32"/>
+        </w:rPr>
+        <w:t>State</w:t>
+      </w:r>
+      <w:proofErr w:type="spellEnd"/>
+      <w:r>
+        <w:rPr>
+          <w:b/>
+          <w:i/>
+          <w:sz w:val="32"/>
+        </w:rPr>
+        <w:t xml:space="preserve"> hook</w:t>
+      </w:r>
+    </w:p>
+    <w:p>
+      <w:pPr>
+        <w:rPr>
+          <w:sz w:val="28"/>
+        </w:rPr>
+      </w:pPr>
+      <w:r>
+        <w:rPr>
+          <w:sz w:val="28"/>
+        </w:rPr>
+        <w:t xml:space="preserve">first import it </w:t>
+      </w:r>
+      <w:r>
+        <w:rPr>
+          <w:sz w:val="28"/>
+        </w:rPr>
+        <w:drawing>
+          <wp:inline distT="0" distB="0" distL="0" distR="0" wp14:anchorId="16D5AE0B" wp14:editId="255AE53E">
+            <wp:extent cx="5731510" cy="384810"/>
+            <wp:effectExtent l="0" t="0" r="2540" b="0"/>
+            <wp:docPr id="20" name="Picture 20"/>
+            <wp:cNvGraphicFramePr>
+              <a:graphicFrameLocks xmlns:a="http://schemas.openxmlformats.org/drawingml/2006/main" noChangeAspect="1"/>
+            </wp:cNvGraphicFramePr>
+            <a:graphic xmlns:a="http://schemas.openxmlformats.org/drawingml/2006/main">
+              <a:graphicData uri="http://schemas.openxmlformats.org/drawingml/2006/picture">
+                <pic:pic xmlns:pic="http://schemas.openxmlformats.org/drawingml/2006/picture">
+                  <pic:nvPicPr>
+                    <pic:cNvPr id="1" name=""/>
+                    <pic:cNvPicPr/>
+                  </pic:nvPicPr>
+                  <pic:blipFill>
+                    <a:blip r:embed="rId23"/>
+                    <a:stretch>
+                      <a:fillRect/>
+                    </a:stretch>
+                  </pic:blipFill>
+                  <pic:spPr>
+                    <a:xfrm>
+                      <a:off x="0" y="0"/>
+                      <a:ext cx="5731510" cy="384810"/>
+                    </a:xfrm>
+                    <a:prstGeom prst="rect">
+                      <a:avLst/>
+                    </a:prstGeom>
+                  </pic:spPr>
+                </pic:pic>
+              </a:graphicData>
+            </a:graphic>
+          </wp:inline>
+        </w:drawing>
+      </w:r>
+    </w:p>
+    <w:p>
+      <w:pPr>
+        <w:rPr>
+          <w:noProof/>
+        </w:rPr>
+      </w:pPr>
+      <w:r>
+        <w:rPr>
+          <w:sz w:val="28"/>
+        </w:rPr>
+        <w:lastRenderedPageBreak/>
+        <w:t xml:space="preserve">then we create states for it  below function with there </w:t>
+      </w:r>
+      <w:proofErr w:type="spellStart"/>
+      <w:r>
+        <w:rPr>
+          <w:sz w:val="28"/>
+        </w:rPr>
+        <w:t>intial</w:t>
+      </w:r>
+      <w:proofErr w:type="spellEnd"/>
+      <w:r>
+        <w:rPr>
+          <w:sz w:val="28"/>
+        </w:rPr>
+        <w:t xml:space="preserve"> values and there </w:t>
+      </w:r>
+      <w:proofErr w:type="spellStart"/>
+      <w:r>
+        <w:rPr>
+          <w:sz w:val="28"/>
+        </w:rPr>
+        <w:t>updation</w:t>
+      </w:r>
+      <w:proofErr w:type="spellEnd"/>
+      <w:r>
+        <w:rPr>
+          <w:sz w:val="28"/>
+        </w:rPr>
+        <w:t xml:space="preserve"> functions</w:t>
+      </w:r>
+      <w:r>
+        <w:rPr>
+          <w:noProof/>
+        </w:rPr>
+        <w:t xml:space="preserve"> </w:t>
+      </w:r>
+      <w:r>
+        <w:rPr>
+          <w:sz w:val="28"/>
+        </w:rPr>
+        <w:drawing>
+          <wp:inline distT="0" distB="0" distL="0" distR="0" wp14:anchorId="17A827D9" wp14:editId="6A57CAB7">
+            <wp:extent cx="5731510" cy="1612900"/>
+            <wp:effectExtent l="0" t="0" r="2540" b="6350"/>
+            <wp:docPr id="25" name="Picture 25"/>
+            <wp:cNvGraphicFramePr>
+              <a:graphicFrameLocks xmlns:a="http://schemas.openxmlformats.org/drawingml/2006/main" noChangeAspect="1"/>
+            </wp:cNvGraphicFramePr>
+            <a:graphic xmlns:a="http://schemas.openxmlformats.org/drawingml/2006/main">
+              <a:graphicData uri="http://schemas.openxmlformats.org/drawingml/2006/picture">
+                <pic:pic xmlns:pic="http://schemas.openxmlformats.org/drawingml/2006/picture">
+                  <pic:nvPicPr>
+                    <pic:cNvPr id="1" name=""/>
+                    <pic:cNvPicPr/>
+                  </pic:nvPicPr>
+                  <pic:blipFill>
+                    <a:blip r:embed="rId24"/>
+                    <a:stretch>
+                      <a:fillRect/>
+                    </a:stretch>
+                  </pic:blipFill>
+                  <pic:spPr>
+                    <a:xfrm>
+                      <a:off x="0" y="0"/>
+                      <a:ext cx="5731510" cy="1612900"/>
+                    </a:xfrm>
+                    <a:prstGeom prst="rect">
+                      <a:avLst/>
+                    </a:prstGeom>
+                  </pic:spPr>
+                </pic:pic>
+              </a:graphicData>
+            </a:graphic>
+          </wp:inline>
+        </w:drawing>
+      </w:r>
+    </w:p>
+    <w:p>
+      <w:pPr>
+        <w:rPr>
+          <w:sz w:val="28"/>
+        </w:rPr>
+      </w:pPr>
+      <w:r>
+        <w:rPr>
+          <w:sz w:val="28"/>
+        </w:rPr>
+        <w:t xml:space="preserve">and then they’re updated using </w:t>
+      </w:r>
+      <w:r>
+        <w:rPr>
+          <w:sz w:val="28"/>
+        </w:rPr>
+        <w:drawing>
+          <wp:inline distT="0" distB="0" distL="0" distR="0" wp14:anchorId="2AEFFFB1" wp14:editId="5431046A">
+            <wp:extent cx="5268060" cy="1019317"/>
+            <wp:effectExtent l="0" t="0" r="8890" b="9525"/>
+            <wp:docPr id="26" name="Picture 26"/>
+            <wp:cNvGraphicFramePr>
+              <a:graphicFrameLocks xmlns:a="http://schemas.openxmlformats.org/drawingml/2006/main" noChangeAspect="1"/>
+            </wp:cNvGraphicFramePr>
+            <a:graphic xmlns:a="http://schemas.openxmlformats.org/drawingml/2006/main">
+              <a:graphicData uri="http://schemas.openxmlformats.org/drawingml/2006/picture">
+                <pic:pic xmlns:pic="http://schemas.openxmlformats.org/drawingml/2006/picture">
+                  <pic:nvPicPr>
+                    <pic:cNvPr id="1" name=""/>
+                    <pic:cNvPicPr/>
+                  </pic:nvPicPr>
+                  <pic:blipFill>
+                    <a:blip r:embed="rId25"/>
+                    <a:stretch>
+                      <a:fillRect/>
+                    </a:stretch>
+                  </pic:blipFill>
+                  <pic:spPr>
+                    <a:xfrm>
+                      <a:off x="0" y="0"/>
+                      <a:ext cx="5268060" cy="1019317"/>
+                    </a:xfrm>
+                    <a:prstGeom prst="rect">
+                      <a:avLst/>
+                    </a:prstGeom>
+                  </pic:spPr>
+                </pic:pic>
+              </a:graphicData>
+            </a:graphic>
+          </wp:inline>
+        </w:drawing>
+      </w:r>
+    </w:p>
+    <w:p>
+      <w:pPr>
+        <w:rPr>
+          <w:sz w:val="28"/>
+        </w:rPr>
+      </w:pPr>
+    </w:p>
+    <w:p>
+      <w:pPr>
+        <w:rPr>
+          <w:b/>
+          <w:i/>
+          <w:sz w:val="32"/>
+        </w:rPr>
+      </w:pPr>
+      <w:r>
+        <w:rPr>
+          <w:b/>
+          <w:i/>
+          <w:sz w:val="32"/>
+        </w:rPr>
+        <w:t>Functions</w:t>
+      </w:r>
+    </w:p>
+    <w:p>
+      <w:pPr>
+        <w:rPr>
+          <w:sz w:val="28"/>
+        </w:rPr>
+      </w:pPr>
+      <w:r>
+        <w:rPr>
+          <w:sz w:val="28"/>
+        </w:rPr>
+        <w:t>function we declared in class based component was like this</w:t>
+      </w:r>
+    </w:p>
+    <w:p>
+      <w:pPr>
+        <w:rPr>
+          <w:sz w:val="28"/>
+        </w:rPr>
+      </w:pPr>
+      <w:r>
+        <w:rPr>
+          <w:sz w:val="28"/>
+        </w:rPr>
+        <w:drawing>
+          <wp:inline distT="0" distB="0" distL="0" distR="0" wp14:anchorId="38911B8A" wp14:editId="31DA49EF">
+            <wp:extent cx="3677163" cy="905001"/>
+            <wp:effectExtent l="0" t="0" r="0" b="9525"/>
+            <wp:docPr id="22" name="Picture 22"/>
+            <wp:cNvGraphicFramePr>
+              <a:graphicFrameLocks xmlns:a="http://schemas.openxmlformats.org/drawingml/2006/main" noChangeAspect="1"/>
+            </wp:cNvGraphicFramePr>
+            <a:graphic xmlns:a="http://schemas.openxmlformats.org/drawingml/2006/main">
+              <a:graphicData uri="http://schemas.openxmlformats.org/drawingml/2006/picture">
+                <pic:pic xmlns:pic="http://schemas.openxmlformats.org/drawingml/2006/picture">
+                  <pic:nvPicPr>
+                    <pic:cNvPr id="1" name=""/>
+                    <pic:cNvPicPr/>
+                  </pic:nvPicPr>
+                  <pic:blipFill>
+                    <a:blip r:embed="rId26"/>
+                    <a:stretch>
+                      <a:fillRect/>
+                    </a:stretch>
+                  </pic:blipFill>
+                  <pic:spPr>
+                    <a:xfrm>
+                      <a:off x="0" y="0"/>
+                      <a:ext cx="3677163" cy="905001"/>
+                    </a:xfrm>
+                    <a:prstGeom prst="rect">
+                      <a:avLst/>
+                    </a:prstGeom>
+                  </pic:spPr>
+                </pic:pic>
+              </a:graphicData>
+            </a:graphic>
+          </wp:inline>
+        </w:drawing>
+      </w:r>
+    </w:p>
+    <w:p>
+      <w:pPr>
+        <w:rPr>
+          <w:sz w:val="28"/>
+        </w:rPr>
+      </w:pPr>
+      <w:r>
+        <w:rPr>
+          <w:sz w:val="28"/>
+        </w:rPr>
+        <w:t xml:space="preserve">But in function based component we use arrow functions </w:t>
+      </w:r>
+      <w:r>
+        <w:rPr>
+          <w:sz w:val="28"/>
+        </w:rPr>
+        <w:drawing>
+          <wp:inline distT="0" distB="0" distL="0" distR="0" wp14:anchorId="005BE0AC" wp14:editId="5FC6CB1F">
+            <wp:extent cx="3877216" cy="1209844"/>
+            <wp:effectExtent l="0" t="0" r="0" b="9525"/>
+            <wp:docPr id="23" name="Picture 23"/>
+            <wp:cNvGraphicFramePr>
+              <a:graphicFrameLocks xmlns:a="http://schemas.openxmlformats.org/drawingml/2006/main" noChangeAspect="1"/>
+            </wp:cNvGraphicFramePr>
+            <a:graphic xmlns:a="http://schemas.openxmlformats.org/drawingml/2006/main">
+              <a:graphicData uri="http://schemas.openxmlformats.org/drawingml/2006/picture">
+                <pic:pic xmlns:pic="http://schemas.openxmlformats.org/drawingml/2006/picture">
+                  <pic:nvPicPr>
+                    <pic:cNvPr id="1" name=""/>
+                    <pic:cNvPicPr/>
+                  </pic:nvPicPr>
+                  <pic:blipFill>
+                    <a:blip r:embed="rId27"/>
+                    <a:stretch>
+                      <a:fillRect/>
+                    </a:stretch>
+                  </pic:blipFill>
+                  <pic:spPr>
+                    <a:xfrm>
+                      <a:off x="0" y="0"/>
+                      <a:ext cx="3877216" cy="1209844"/>
+                    </a:xfrm>
+                    <a:prstGeom prst="rect">
+                      <a:avLst/>
+                    </a:prstGeom>
+                  </pic:spPr>
+                </pic:pic>
+              </a:graphicData>
+            </a:graphic>
+          </wp:inline>
+        </w:drawing>
+      </w:r>
+    </w:p>
+    <w:p>
+      <w:pPr>
+        <w:rPr>
+          <w:sz w:val="28"/>
+        </w:rPr>
+      </w:pPr>
+    </w:p>
+    <w:p>
+      <w:pPr>
+        <w:rPr>
+          <w:b/>
+          <w:i/>
+          <w:sz w:val="36"/>
+        </w:rPr>
+      </w:pPr>
+    </w:p>
+    <w:p>
+      <w:pPr>
+        <w:rPr>
+          <w:b/>
+          <w:i/>
+          <w:sz w:val="36"/>
+        </w:rPr>
+      </w:pPr>
+    </w:p>
+    <w:p>
+      <w:pPr>
+        <w:rPr>
+          <w:b/>
+          <w:i/>
+          <w:sz w:val="36"/>
+        </w:rPr>
+      </w:pPr>
+    </w:p>
+    <w:p>
+      <w:pPr>
+        <w:rPr>
+          <w:b/>
+          <w:i/>
+          <w:sz w:val="36"/>
+        </w:rPr>
+      </w:pPr>
+      <w:r>
+        <w:rPr>
+          <w:b/>
+          <w:i/>
+          <w:sz w:val="36"/>
+        </w:rPr>
+        <w:lastRenderedPageBreak/>
+        <w:t>Lifecycle method</w:t>
+      </w:r>
+    </w:p>
+    <w:p>
+      <w:pPr>
+        <w:rPr>
+          <w:b/>
+          <w:i/>
+          <w:sz w:val="28"/>
+        </w:rPr>
+      </w:pPr>
+      <w:r>
+        <w:rPr>
+          <w:b/>
+          <w:i/>
+          <w:sz w:val="28"/>
+        </w:rPr>
+        <w:t xml:space="preserve"> </w:t>
+      </w:r>
+      <w:r>
+        <w:rPr>
+          <w:b/>
+          <w:i/>
+          <w:sz w:val="28"/>
+        </w:rPr>
+        <w:drawing>
+          <wp:inline distT="0" distB="0" distL="0" distR="0" wp14:anchorId="590D9189" wp14:editId="78952C80">
+            <wp:extent cx="4020111" cy="1143160"/>
+            <wp:effectExtent l="0" t="0" r="0" b="0"/>
+            <wp:docPr id="28" name="Picture 28"/>
+            <wp:cNvGraphicFramePr>
+              <a:graphicFrameLocks xmlns:a="http://schemas.openxmlformats.org/drawingml/2006/main" noChangeAspect="1"/>
+            </wp:cNvGraphicFramePr>
+            <a:graphic xmlns:a="http://schemas.openxmlformats.org/drawingml/2006/main">
+              <a:graphicData uri="http://schemas.openxmlformats.org/drawingml/2006/picture">
+                <pic:pic xmlns:pic="http://schemas.openxmlformats.org/drawingml/2006/picture">
+                  <pic:nvPicPr>
+                    <pic:cNvPr id="1" name=""/>
+                    <pic:cNvPicPr/>
+                  </pic:nvPicPr>
+                  <pic:blipFill>
+                    <a:blip r:embed="rId28"/>
+                    <a:stretch>
+                      <a:fillRect/>
+                    </a:stretch>
+                  </pic:blipFill>
+                  <pic:spPr>
+                    <a:xfrm>
+                      <a:off x="0" y="0"/>
+                      <a:ext cx="4020111" cy="1143160"/>
+                    </a:xfrm>
+                    <a:prstGeom prst="rect">
+                      <a:avLst/>
+                    </a:prstGeom>
+                  </pic:spPr>
+                </pic:pic>
+              </a:graphicData>
+            </a:graphic>
+          </wp:inline>
+        </w:drawing>
+      </w:r>
+    </w:p>
+    <w:p>
+      <w:pPr>
+        <w:rPr>
+          <w:sz w:val="28"/>
+        </w:rPr>
+      </w:pPr>
+      <w:r>
+        <w:rPr>
+          <w:sz w:val="28"/>
+        </w:rPr>
+        <w:t xml:space="preserve">In function based component it is utilized using </w:t>
+      </w:r>
+      <w:proofErr w:type="spellStart"/>
+      <w:r>
+        <w:rPr>
+          <w:b/>
+          <w:sz w:val="28"/>
+        </w:rPr>
+        <w:t>useEffect</w:t>
+      </w:r>
+      <w:proofErr w:type="spellEnd"/>
+      <w:r>
+        <w:rPr>
+          <w:b/>
+          <w:sz w:val="28"/>
+        </w:rPr>
+        <w:t xml:space="preserve"> hook</w:t>
+      </w:r>
+      <w:r>
+        <w:rPr>
+          <w:noProof/>
+        </w:rPr>
+        <w:t xml:space="preserve"> </w:t>
+      </w:r>
+      <w:r>
+        <w:rPr>
+          <w:b/>
+          <w:sz w:val="28"/>
+        </w:rPr>
+        <w:drawing>
+          <wp:inline distT="0" distB="0" distL="0" distR="0" wp14:anchorId="0D01AA79" wp14:editId="13F5A8F8">
+            <wp:extent cx="2962688" cy="1019317"/>
+            <wp:effectExtent l="0" t="0" r="9525" b="9525"/>
+            <wp:docPr id="29" name="Picture 29"/>
+            <wp:cNvGraphicFramePr>
+              <a:graphicFrameLocks xmlns:a="http://schemas.openxmlformats.org/drawingml/2006/main" noChangeAspect="1"/>
+            </wp:cNvGraphicFramePr>
+            <a:graphic xmlns:a="http://schemas.openxmlformats.org/drawingml/2006/main">
+              <a:graphicData uri="http://schemas.openxmlformats.org/drawingml/2006/picture">
+                <pic:pic xmlns:pic="http://schemas.openxmlformats.org/drawingml/2006/picture">
+                  <pic:nvPicPr>
+                    <pic:cNvPr id="1" name=""/>
+                    <pic:cNvPicPr/>
+                  </pic:nvPicPr>
+                  <pic:blipFill>
+                    <a:blip r:embed="rId29"/>
+                    <a:stretch>
+                      <a:fillRect/>
+                    </a:stretch>
+                  </pic:blipFill>
+                  <pic:spPr>
+                    <a:xfrm>
+                      <a:off x="0" y="0"/>
+                      <a:ext cx="2962688" cy="1019317"/>
+                    </a:xfrm>
+                    <a:prstGeom prst="rect">
+                      <a:avLst/>
+                    </a:prstGeom>
+                  </pic:spPr>
+                </pic:pic>
+              </a:graphicData>
+            </a:graphic>
+          </wp:inline>
+        </w:drawing>
+      </w:r>
+      <w:r>
+        <w:rPr>
+          <w:noProof/>
+        </w:rPr>
+        <w:t xml:space="preserve"> </w:t>
+      </w:r>
       <w:bookmarkStart w:id="0" w:name="_GoBack"/>
       <w:bookmarkEnd w:id="0"/>
-    </w:p>
-    <w:p>
-      <w:pPr>
-        <w:rPr>
-          <w:sz w:val="28"/>
-        </w:rPr>
-      </w:pPr>
-    </w:p>
-    <w:p>
-      <w:pPr>
-        <w:rPr>
-          <w:sz w:val="28"/>
-        </w:rPr>
-      </w:pPr>
     </w:p>
     <w:sectPr>
       <w:pgSz w:w="11906" w:h="16838"/>
@@ -1398,7 +3833,6 @@
   <w:style w:type="character" w:default="1" w:styleId="DefaultParagraphFont">
     <w:name w:val="Default Paragraph Font"/>
     <w:uiPriority w:val="1"/>
-    <w:semiHidden/>
     <w:unhideWhenUsed/>
   </w:style>
   <w:style w:type="table" w:default="1" w:styleId="TableNormal">

</xml_diff>